<commit_message>
EK és EM diagram javítása
</commit_message>
<xml_diff>
--- a/dokumentacio.docx
+++ b/dokumentacio.docx
@@ -10,6 +10,8 @@
           <w:szCs w:val="48"/>
         </w:rPr>
       </w:pPr>
+      <w:bookmarkStart w:id="0" w:name="_GoBack"/>
+      <w:bookmarkEnd w:id="0"/>
     </w:p>
     <w:p>
       <w:pPr>
@@ -145,10 +147,7 @@
       </w:r>
       <w:proofErr w:type="spellEnd"/>
       <w:r>
-        <w:t xml:space="preserve"> utazásaikat. Megmutatja az aktuális </w:t>
-      </w:r>
-      <w:r>
-        <w:t>menetrendet, az indulási és érkezési időpontokat és a megállókat. Tartalmaz jegyárakat, online jegyvásárlási lehetőséget és egyéb hasznos információkat, például csatlakozásokat vagy kedvezményeket.</w:t>
+        <w:t xml:space="preserve"> utazásaikat. Megmutatja az aktuális menetrendet, az indulási és érkezési időpontokat és a megállókat. Tartalmaz jegyárakat, online jegyvásárlási lehetőséget és egyéb hasznos információkat, például csatlakozásokat vagy kedvezményeket.</w:t>
       </w:r>
     </w:p>
     <w:p/>
@@ -192,10 +191,7 @@
         </w:numPr>
       </w:pPr>
       <w:r>
-        <w:t>Vonat kere</w:t>
-      </w:r>
-      <w:r>
-        <w:t>sése, csatlakozások figyelembevételével</w:t>
+        <w:t>Vonat keresése, csatlakozások figyelembevételével</w:t>
       </w:r>
     </w:p>
     <w:p>
@@ -267,10 +263,7 @@
         </w:numPr>
       </w:pPr>
       <w:r>
-        <w:t>[MOD] Városok, á</w:t>
-      </w:r>
-      <w:r>
-        <w:t>llomások, vonatok, jegyek, tagok, menetrendek hozzáadása, módosítása, törlése</w:t>
+        <w:t>[MOD] Városok, állomások, vonatok, jegyek, tagok, menetrendek hozzáadása, módosítása, törlése</w:t>
       </w:r>
     </w:p>
     <w:p>
@@ -2276,9 +2269,9 @@
         </w:rPr>
         <w:drawing>
           <wp:inline distT="0" distB="0" distL="0" distR="0">
-            <wp:extent cx="5346065" cy="2771140"/>
+            <wp:extent cx="5759450" cy="2149475"/>
             <wp:effectExtent l="0" t="0" r="0" b="0"/>
-            <wp:docPr id="7" name="Kép8"/>
+            <wp:docPr id="14" name="Kép 14"/>
             <wp:cNvGraphicFramePr>
               <a:graphicFrameLocks xmlns:a="http://schemas.openxmlformats.org/drawingml/2006/main" noChangeAspect="1"/>
             </wp:cNvGraphicFramePr>
@@ -2286,13 +2279,20 @@
               <a:graphicData uri="http://schemas.openxmlformats.org/drawingml/2006/picture">
                 <pic:pic xmlns:pic="http://schemas.openxmlformats.org/drawingml/2006/picture">
                   <pic:nvPicPr>
-                    <pic:cNvPr id="7" name="Kép8"/>
+                    <pic:cNvPr id="0" name="Picture 1"/>
                     <pic:cNvPicPr>
                       <a:picLocks noChangeAspect="1" noChangeArrowheads="1"/>
                     </pic:cNvPicPr>
                   </pic:nvPicPr>
                   <pic:blipFill>
-                    <a:blip r:embed="rId12"/>
+                    <a:blip r:embed="rId12">
+                      <a:extLst>
+                        <a:ext uri="{28A0092B-C50C-407E-A947-70E740481C1C}">
+                          <a14:useLocalDpi xmlns:a14="http://schemas.microsoft.com/office/drawing/2010/main" val="0"/>
+                        </a:ext>
+                      </a:extLst>
+                    </a:blip>
+                    <a:srcRect/>
                     <a:stretch>
                       <a:fillRect/>
                     </a:stretch>
@@ -2300,12 +2300,15 @@
                   <pic:spPr bwMode="auto">
                     <a:xfrm>
                       <a:off x="0" y="0"/>
-                      <a:ext cx="5346065" cy="2771140"/>
+                      <a:ext cx="5759450" cy="2149475"/>
                     </a:xfrm>
                     <a:prstGeom prst="rect">
                       <a:avLst/>
                     </a:prstGeom>
                     <a:noFill/>
+                    <a:ln>
+                      <a:noFill/>
+                    </a:ln>
                   </pic:spPr>
                 </pic:pic>
               </a:graphicData>
@@ -2349,9 +2352,9 @@
         <w:lastRenderedPageBreak/>
         <w:drawing>
           <wp:inline distT="0" distB="0" distL="0" distR="0">
-            <wp:extent cx="5760720" cy="2263775"/>
+            <wp:extent cx="5753735" cy="2844165"/>
             <wp:effectExtent l="0" t="0" r="0" b="0"/>
-            <wp:docPr id="8" name="Kép9"/>
+            <wp:docPr id="15" name="Kép 15"/>
             <wp:cNvGraphicFramePr>
               <a:graphicFrameLocks xmlns:a="http://schemas.openxmlformats.org/drawingml/2006/main" noChangeAspect="1"/>
             </wp:cNvGraphicFramePr>
@@ -2359,13 +2362,20 @@
               <a:graphicData uri="http://schemas.openxmlformats.org/drawingml/2006/picture">
                 <pic:pic xmlns:pic="http://schemas.openxmlformats.org/drawingml/2006/picture">
                   <pic:nvPicPr>
-                    <pic:cNvPr id="8" name="Kép9"/>
+                    <pic:cNvPr id="0" name="Picture 2"/>
                     <pic:cNvPicPr>
                       <a:picLocks noChangeAspect="1" noChangeArrowheads="1"/>
                     </pic:cNvPicPr>
                   </pic:nvPicPr>
                   <pic:blipFill>
-                    <a:blip r:embed="rId13"/>
+                    <a:blip r:embed="rId13">
+                      <a:extLst>
+                        <a:ext uri="{28A0092B-C50C-407E-A947-70E740481C1C}">
+                          <a14:useLocalDpi xmlns:a14="http://schemas.microsoft.com/office/drawing/2010/main" val="0"/>
+                        </a:ext>
+                      </a:extLst>
+                    </a:blip>
+                    <a:srcRect/>
                     <a:stretch>
                       <a:fillRect/>
                     </a:stretch>
@@ -2373,12 +2383,15 @@
                   <pic:spPr bwMode="auto">
                     <a:xfrm>
                       <a:off x="0" y="0"/>
-                      <a:ext cx="5760720" cy="2263775"/>
+                      <a:ext cx="5753735" cy="2844165"/>
                     </a:xfrm>
                     <a:prstGeom prst="rect">
                       <a:avLst/>
                     </a:prstGeom>
                     <a:noFill/>
+                    <a:ln>
+                      <a:noFill/>
+                    </a:ln>
                   </pic:spPr>
                 </pic:pic>
               </a:graphicData>
@@ -2432,7 +2445,7 @@
         <w:rPr>
           <w:rFonts w:ascii="Times New Roman" w:eastAsia="Times New Roman" w:hAnsi="Times New Roman" w:cs="Times New Roman"/>
         </w:rPr>
-        <w:t xml:space="preserve">, név, jelszó) </w:t>
+        <w:t xml:space="preserve">, jelszó, név) </w:t>
       </w:r>
     </w:p>
     <w:p>
@@ -2440,12 +2453,12 @@
         <w:spacing w:after="0" w:line="240" w:lineRule="auto"/>
         <w:ind w:left="-5" w:hanging="10"/>
         <w:rPr>
-          <w:rFonts w:ascii="Times New Roman" w:eastAsia="Times New Roman" w:hAnsi="Times New Roman" w:cs="Times New Roman"/>
-        </w:rPr>
-      </w:pPr>
-      <w:r>
-        <w:rPr>
-          <w:rFonts w:ascii="Times New Roman" w:eastAsia="Times New Roman" w:hAnsi="Times New Roman" w:cs="Times New Roman"/>
+          <w:rFonts w:ascii="Times New Roman" w:hAnsi="Times New Roman" w:cs="Times New Roman"/>
+        </w:rPr>
+      </w:pPr>
+      <w:r>
+        <w:rPr>
+          <w:rFonts w:ascii="Times New Roman" w:hAnsi="Times New Roman" w:cs="Times New Roman"/>
         </w:rPr>
         <w:t>ADMIN (</w:t>
       </w:r>
@@ -2460,7 +2473,446 @@
         <w:rPr>
           <w:rFonts w:ascii="Times New Roman" w:eastAsia="Times New Roman" w:hAnsi="Times New Roman" w:cs="Times New Roman"/>
         </w:rPr>
-        <w:t xml:space="preserve">, név, jelszó) </w:t>
+        <w:t>, jelszó, név</w:t>
+      </w:r>
+      <w:r>
+        <w:rPr>
+          <w:rFonts w:ascii="Times New Roman" w:eastAsia="Times New Roman" w:hAnsi="Times New Roman" w:cs="Times New Roman"/>
+        </w:rPr>
+        <w:t xml:space="preserve">, admin </w:t>
+      </w:r>
+      <w:proofErr w:type="spellStart"/>
+      <w:r>
+        <w:rPr>
+          <w:rFonts w:ascii="Times New Roman" w:eastAsia="Times New Roman" w:hAnsi="Times New Roman" w:cs="Times New Roman"/>
+        </w:rPr>
+        <w:t>id</w:t>
+      </w:r>
+      <w:proofErr w:type="spellEnd"/>
+      <w:r>
+        <w:rPr>
+          <w:rFonts w:ascii="Times New Roman" w:hAnsi="Times New Roman" w:cs="Times New Roman"/>
+        </w:rPr>
+        <w:t>)</w:t>
+      </w:r>
+    </w:p>
+    <w:p>
+      <w:pPr>
+        <w:spacing w:after="0" w:line="240" w:lineRule="auto"/>
+        <w:ind w:left="-5" w:hanging="10"/>
+        <w:rPr>
+          <w:rFonts w:ascii="Times New Roman" w:hAnsi="Times New Roman" w:cs="Times New Roman"/>
+        </w:rPr>
+      </w:pPr>
+      <w:r>
+        <w:rPr>
+          <w:rFonts w:ascii="Times New Roman" w:eastAsia="Times New Roman" w:hAnsi="Times New Roman" w:cs="Times New Roman"/>
+        </w:rPr>
+        <w:t>JEGY (</w:t>
+      </w:r>
+      <w:r>
+        <w:rPr>
+          <w:rFonts w:ascii="Times New Roman" w:eastAsia="Times New Roman" w:hAnsi="Times New Roman" w:cs="Times New Roman"/>
+          <w:u w:val="single"/>
+        </w:rPr>
+        <w:t>azonosító</w:t>
+      </w:r>
+      <w:r>
+        <w:rPr>
+          <w:rFonts w:ascii="Times New Roman" w:eastAsia="Times New Roman" w:hAnsi="Times New Roman" w:cs="Times New Roman"/>
+        </w:rPr>
+        <w:t xml:space="preserve">, </w:t>
+      </w:r>
+      <w:r>
+        <w:rPr>
+          <w:rFonts w:ascii="Times New Roman" w:eastAsia="Times New Roman" w:hAnsi="Times New Roman" w:cs="Times New Roman"/>
+          <w:i/>
+        </w:rPr>
+        <w:t>Járat</w:t>
+      </w:r>
+      <w:r>
+        <w:rPr>
+          <w:rFonts w:ascii="Times New Roman" w:eastAsia="Times New Roman" w:hAnsi="Times New Roman" w:cs="Times New Roman"/>
+          <w:i/>
+        </w:rPr>
+        <w:t>.</w:t>
+      </w:r>
+      <w:r>
+        <w:rPr>
+          <w:rFonts w:ascii="Times New Roman" w:eastAsia="Times New Roman" w:hAnsi="Times New Roman" w:cs="Times New Roman"/>
+          <w:i/>
+        </w:rPr>
+        <w:t xml:space="preserve"> </w:t>
+      </w:r>
+      <w:r>
+        <w:rPr>
+          <w:rFonts w:ascii="Times New Roman" w:eastAsia="Times New Roman" w:hAnsi="Times New Roman" w:cs="Times New Roman"/>
+          <w:i/>
+        </w:rPr>
+        <w:t>járatszám</w:t>
+      </w:r>
+      <w:r>
+        <w:rPr>
+          <w:rFonts w:ascii="Times New Roman" w:eastAsia="Times New Roman" w:hAnsi="Times New Roman" w:cs="Times New Roman"/>
+        </w:rPr>
+        <w:t>,</w:t>
+      </w:r>
+      <w:r>
+        <w:rPr>
+          <w:rFonts w:ascii="Times New Roman" w:eastAsia="Times New Roman" w:hAnsi="Times New Roman" w:cs="Times New Roman"/>
+        </w:rPr>
+        <w:t xml:space="preserve"> </w:t>
+      </w:r>
+      <w:r>
+        <w:rPr>
+          <w:rFonts w:ascii="Times New Roman" w:eastAsia="Times New Roman" w:hAnsi="Times New Roman" w:cs="Times New Roman"/>
+        </w:rPr>
+        <w:t>vásárlási dátum</w:t>
+      </w:r>
+      <w:r>
+        <w:rPr>
+          <w:rFonts w:ascii="Times New Roman" w:eastAsia="Times New Roman" w:hAnsi="Times New Roman" w:cs="Times New Roman"/>
+        </w:rPr>
+        <w:t>, érvényesség,</w:t>
+      </w:r>
+      <w:r>
+        <w:rPr>
+          <w:rFonts w:ascii="Times New Roman" w:eastAsia="Times New Roman" w:hAnsi="Times New Roman" w:cs="Times New Roman"/>
+        </w:rPr>
+        <w:t xml:space="preserve"> jegyár) </w:t>
+      </w:r>
+    </w:p>
+    <w:p>
+      <w:pPr>
+        <w:spacing w:after="0" w:line="240" w:lineRule="auto"/>
+        <w:rPr>
+          <w:rFonts w:ascii="Times New Roman" w:hAnsi="Times New Roman" w:cs="Times New Roman"/>
+        </w:rPr>
+      </w:pPr>
+      <w:r>
+        <w:rPr>
+          <w:rFonts w:ascii="Times New Roman" w:eastAsia="Times New Roman" w:hAnsi="Times New Roman" w:cs="Times New Roman"/>
+        </w:rPr>
+        <w:t>JÁRAT</w:t>
+      </w:r>
+      <w:r>
+        <w:rPr>
+          <w:rFonts w:ascii="Times New Roman" w:eastAsia="Times New Roman" w:hAnsi="Times New Roman" w:cs="Times New Roman"/>
+        </w:rPr>
+        <w:t xml:space="preserve"> (</w:t>
+      </w:r>
+      <w:r>
+        <w:rPr>
+          <w:rFonts w:ascii="Times New Roman" w:eastAsia="Times New Roman" w:hAnsi="Times New Roman" w:cs="Times New Roman"/>
+          <w:u w:val="single"/>
+        </w:rPr>
+        <w:t>járatszám</w:t>
+      </w:r>
+      <w:r>
+        <w:rPr>
+          <w:rFonts w:ascii="Times New Roman" w:eastAsia="Times New Roman" w:hAnsi="Times New Roman" w:cs="Times New Roman"/>
+        </w:rPr>
+        <w:t>,</w:t>
+      </w:r>
+      <w:r>
+        <w:rPr>
+          <w:rFonts w:ascii="Times New Roman" w:eastAsia="Times New Roman" w:hAnsi="Times New Roman" w:cs="Times New Roman"/>
+        </w:rPr>
+        <w:t xml:space="preserve"> </w:t>
+      </w:r>
+      <w:proofErr w:type="spellStart"/>
+      <w:r>
+        <w:rPr>
+          <w:rFonts w:ascii="Times New Roman" w:eastAsia="Times New Roman" w:hAnsi="Times New Roman" w:cs="Times New Roman"/>
+          <w:i/>
+        </w:rPr>
+        <w:t>Állomás.név</w:t>
+      </w:r>
+      <w:proofErr w:type="spellEnd"/>
+      <w:r>
+        <w:rPr>
+          <w:rFonts w:ascii="Times New Roman" w:eastAsia="Times New Roman" w:hAnsi="Times New Roman" w:cs="Times New Roman"/>
+          <w:i/>
+        </w:rPr>
+        <w:t xml:space="preserve">, </w:t>
+      </w:r>
+      <w:proofErr w:type="spellStart"/>
+      <w:r>
+        <w:rPr>
+          <w:rFonts w:ascii="Times New Roman" w:eastAsia="Times New Roman" w:hAnsi="Times New Roman" w:cs="Times New Roman"/>
+          <w:i/>
+        </w:rPr>
+        <w:t>Állomás.hely</w:t>
+      </w:r>
+      <w:proofErr w:type="spellEnd"/>
+      <w:r>
+        <w:rPr>
+          <w:rFonts w:ascii="Times New Roman" w:eastAsia="Times New Roman" w:hAnsi="Times New Roman" w:cs="Times New Roman"/>
+          <w:i/>
+        </w:rPr>
+        <w:t>,</w:t>
+      </w:r>
+      <w:r>
+        <w:rPr>
+          <w:rFonts w:ascii="Times New Roman" w:eastAsia="Times New Roman" w:hAnsi="Times New Roman" w:cs="Times New Roman"/>
+        </w:rPr>
+        <w:t xml:space="preserve"> mikor</w:t>
+      </w:r>
+      <w:r>
+        <w:rPr>
+          <w:rFonts w:ascii="Times New Roman" w:eastAsia="Times New Roman" w:hAnsi="Times New Roman" w:cs="Times New Roman"/>
+        </w:rPr>
+        <w:t xml:space="preserve">) </w:t>
+      </w:r>
+    </w:p>
+    <w:p>
+      <w:pPr>
+        <w:spacing w:after="0" w:line="240" w:lineRule="auto"/>
+        <w:ind w:left="-5" w:hanging="10"/>
+        <w:rPr>
+          <w:rFonts w:ascii="Times New Roman" w:hAnsi="Times New Roman" w:cs="Times New Roman"/>
+        </w:rPr>
+      </w:pPr>
+      <w:r>
+        <w:rPr>
+          <w:rFonts w:ascii="Times New Roman" w:eastAsia="Times New Roman" w:hAnsi="Times New Roman" w:cs="Times New Roman"/>
+        </w:rPr>
+        <w:t>SZERELVÉNY</w:t>
+      </w:r>
+      <w:r>
+        <w:rPr>
+          <w:rFonts w:ascii="Times New Roman" w:eastAsia="Times New Roman" w:hAnsi="Times New Roman" w:cs="Times New Roman"/>
+        </w:rPr>
+        <w:t xml:space="preserve"> (</w:t>
+      </w:r>
+      <w:r>
+        <w:rPr>
+          <w:rFonts w:ascii="Times New Roman" w:eastAsia="Times New Roman" w:hAnsi="Times New Roman" w:cs="Times New Roman"/>
+          <w:u w:val="single" w:color="000000"/>
+        </w:rPr>
+        <w:t>mozdonyszám</w:t>
+      </w:r>
+      <w:r>
+        <w:rPr>
+          <w:rFonts w:ascii="Times New Roman" w:eastAsia="Times New Roman" w:hAnsi="Times New Roman" w:cs="Times New Roman"/>
+        </w:rPr>
+        <w:t>,</w:t>
+      </w:r>
+      <w:r>
+        <w:rPr>
+          <w:rFonts w:ascii="Times New Roman" w:eastAsia="Times New Roman" w:hAnsi="Times New Roman" w:cs="Times New Roman"/>
+        </w:rPr>
+        <w:t xml:space="preserve"> </w:t>
+      </w:r>
+      <w:r>
+        <w:rPr>
+          <w:rFonts w:ascii="Times New Roman" w:eastAsia="Times New Roman" w:hAnsi="Times New Roman" w:cs="Times New Roman"/>
+          <w:i/>
+        </w:rPr>
+        <w:t>Járat.</w:t>
+      </w:r>
+      <w:r>
+        <w:rPr>
+          <w:rFonts w:ascii="Times New Roman" w:eastAsia="Times New Roman" w:hAnsi="Times New Roman" w:cs="Times New Roman"/>
+          <w:i/>
+        </w:rPr>
+        <w:t>járatszám</w:t>
+      </w:r>
+      <w:r>
+        <w:rPr>
+          <w:rFonts w:ascii="Times New Roman" w:eastAsia="Times New Roman" w:hAnsi="Times New Roman" w:cs="Times New Roman"/>
+        </w:rPr>
+        <w:t>,</w:t>
+      </w:r>
+      <w:r>
+        <w:rPr>
+          <w:rFonts w:ascii="Times New Roman" w:eastAsia="Times New Roman" w:hAnsi="Times New Roman" w:cs="Times New Roman"/>
+        </w:rPr>
+        <w:t xml:space="preserve"> </w:t>
+      </w:r>
+      <w:r>
+        <w:rPr>
+          <w:rFonts w:ascii="Times New Roman" w:eastAsia="Times New Roman" w:hAnsi="Times New Roman" w:cs="Times New Roman"/>
+        </w:rPr>
+        <w:t>kapacitás</w:t>
+      </w:r>
+      <w:r>
+        <w:rPr>
+          <w:rFonts w:ascii="Times New Roman" w:eastAsia="Times New Roman" w:hAnsi="Times New Roman" w:cs="Times New Roman"/>
+        </w:rPr>
+        <w:t xml:space="preserve">, </w:t>
+      </w:r>
+      <w:r>
+        <w:rPr>
+          <w:rFonts w:ascii="Times New Roman" w:eastAsia="Times New Roman" w:hAnsi="Times New Roman" w:cs="Times New Roman"/>
+        </w:rPr>
+        <w:t>típus, állapot</w:t>
+      </w:r>
+      <w:r>
+        <w:rPr>
+          <w:rFonts w:ascii="Times New Roman" w:eastAsia="Times New Roman" w:hAnsi="Times New Roman" w:cs="Times New Roman"/>
+        </w:rPr>
+        <w:t xml:space="preserve">) </w:t>
+      </w:r>
+    </w:p>
+    <w:p>
+      <w:pPr>
+        <w:spacing w:after="0" w:line="240" w:lineRule="auto"/>
+        <w:ind w:left="-5" w:hanging="10"/>
+        <w:rPr>
+          <w:rFonts w:ascii="Times New Roman" w:eastAsia="Times New Roman" w:hAnsi="Times New Roman" w:cs="Times New Roman"/>
+        </w:rPr>
+      </w:pPr>
+      <w:r>
+        <w:rPr>
+          <w:rFonts w:ascii="Times New Roman" w:eastAsia="Times New Roman" w:hAnsi="Times New Roman" w:cs="Times New Roman"/>
+        </w:rPr>
+        <w:t>ÁLLOMÁS (</w:t>
+      </w:r>
+      <w:r>
+        <w:rPr>
+          <w:rFonts w:ascii="Times New Roman" w:eastAsia="Times New Roman" w:hAnsi="Times New Roman" w:cs="Times New Roman"/>
+          <w:u w:val="single" w:color="000000"/>
+        </w:rPr>
+        <w:t>név</w:t>
+      </w:r>
+      <w:r>
+        <w:rPr>
+          <w:rFonts w:ascii="Times New Roman" w:eastAsia="Times New Roman" w:hAnsi="Times New Roman" w:cs="Times New Roman"/>
+        </w:rPr>
+        <w:t>,</w:t>
+      </w:r>
+      <w:r>
+        <w:rPr>
+          <w:rFonts w:ascii="Times New Roman" w:eastAsia="Times New Roman" w:hAnsi="Times New Roman" w:cs="Times New Roman"/>
+        </w:rPr>
+        <w:t xml:space="preserve"> </w:t>
+      </w:r>
+      <w:r>
+        <w:rPr>
+          <w:rFonts w:ascii="Times New Roman" w:eastAsia="Times New Roman" w:hAnsi="Times New Roman" w:cs="Times New Roman"/>
+          <w:u w:val="single"/>
+        </w:rPr>
+        <w:t>hely</w:t>
+      </w:r>
+      <w:r>
+        <w:rPr>
+          <w:rFonts w:ascii="Times New Roman" w:eastAsia="Times New Roman" w:hAnsi="Times New Roman" w:cs="Times New Roman"/>
+        </w:rPr>
+        <w:t>,</w:t>
+      </w:r>
+      <w:r>
+        <w:rPr>
+          <w:rFonts w:ascii="Times New Roman" w:eastAsia="Times New Roman" w:hAnsi="Times New Roman" w:cs="Times New Roman"/>
+        </w:rPr>
+        <w:t xml:space="preserve"> </w:t>
+      </w:r>
+      <w:r>
+        <w:rPr>
+          <w:rFonts w:ascii="Times New Roman" w:eastAsia="Times New Roman" w:hAnsi="Times New Roman" w:cs="Times New Roman"/>
+          <w:i/>
+        </w:rPr>
+        <w:t>Járat</w:t>
+      </w:r>
+      <w:r>
+        <w:rPr>
+          <w:rFonts w:ascii="Times New Roman" w:eastAsia="Times New Roman" w:hAnsi="Times New Roman" w:cs="Times New Roman"/>
+          <w:i/>
+        </w:rPr>
+        <w:t>.</w:t>
+      </w:r>
+      <w:r>
+        <w:rPr>
+          <w:rFonts w:ascii="Times New Roman" w:eastAsia="Times New Roman" w:hAnsi="Times New Roman" w:cs="Times New Roman"/>
+          <w:i/>
+        </w:rPr>
+        <w:t xml:space="preserve"> </w:t>
+      </w:r>
+      <w:r>
+        <w:rPr>
+          <w:rFonts w:ascii="Times New Roman" w:eastAsia="Times New Roman" w:hAnsi="Times New Roman" w:cs="Times New Roman"/>
+          <w:i/>
+        </w:rPr>
+        <w:t>járatszám</w:t>
+      </w:r>
+      <w:r>
+        <w:rPr>
+          <w:rFonts w:ascii="Times New Roman" w:eastAsia="Times New Roman" w:hAnsi="Times New Roman" w:cs="Times New Roman"/>
+        </w:rPr>
+        <w:t xml:space="preserve">, </w:t>
+      </w:r>
+      <w:r>
+        <w:rPr>
+          <w:rFonts w:ascii="Times New Roman" w:eastAsia="Times New Roman" w:hAnsi="Times New Roman" w:cs="Times New Roman"/>
+        </w:rPr>
+        <w:t>mikor</w:t>
+      </w:r>
+      <w:r>
+        <w:rPr>
+          <w:rFonts w:ascii="Times New Roman" w:eastAsia="Times New Roman" w:hAnsi="Times New Roman" w:cs="Times New Roman"/>
+        </w:rPr>
+        <w:t xml:space="preserve">) </w:t>
+      </w:r>
+    </w:p>
+    <w:p>
+      <w:pPr>
+        <w:spacing w:after="0" w:line="240" w:lineRule="auto"/>
+        <w:ind w:left="-5" w:hanging="10"/>
+        <w:rPr>
+          <w:rFonts w:ascii="Times New Roman" w:eastAsia="Times New Roman" w:hAnsi="Times New Roman" w:cs="Times New Roman"/>
+        </w:rPr>
+      </w:pPr>
+      <w:r>
+        <w:rPr>
+          <w:rFonts w:ascii="Times New Roman" w:eastAsia="Times New Roman" w:hAnsi="Times New Roman" w:cs="Times New Roman"/>
+        </w:rPr>
+        <w:t>KEDVEZMÉNYEK (</w:t>
+      </w:r>
+      <w:proofErr w:type="spellStart"/>
+      <w:r>
+        <w:rPr>
+          <w:rFonts w:ascii="Times New Roman" w:eastAsia="Times New Roman" w:hAnsi="Times New Roman" w:cs="Times New Roman"/>
+          <w:u w:val="single"/>
+        </w:rPr>
+        <w:t>id</w:t>
+      </w:r>
+      <w:proofErr w:type="spellEnd"/>
+      <w:r>
+        <w:rPr>
+          <w:rFonts w:ascii="Times New Roman" w:eastAsia="Times New Roman" w:hAnsi="Times New Roman" w:cs="Times New Roman"/>
+        </w:rPr>
+        <w:t xml:space="preserve">, </w:t>
+      </w:r>
+      <w:bookmarkStart w:id="1" w:name="_Hlk192948499"/>
+      <w:proofErr w:type="spellStart"/>
+      <w:r>
+        <w:rPr>
+          <w:rFonts w:ascii="Times New Roman" w:eastAsia="Times New Roman" w:hAnsi="Times New Roman" w:cs="Times New Roman"/>
+          <w:i/>
+        </w:rPr>
+        <w:t>Jegy.azonosító</w:t>
+      </w:r>
+      <w:proofErr w:type="spellEnd"/>
+      <w:r>
+        <w:rPr>
+          <w:rFonts w:ascii="Times New Roman" w:eastAsia="Times New Roman" w:hAnsi="Times New Roman" w:cs="Times New Roman"/>
+        </w:rPr>
+        <w:t xml:space="preserve">, elnevezés, típus, </w:t>
+      </w:r>
+      <w:proofErr w:type="spellStart"/>
+      <w:r>
+        <w:rPr>
+          <w:rFonts w:ascii="Times New Roman" w:eastAsia="Times New Roman" w:hAnsi="Times New Roman" w:cs="Times New Roman"/>
+        </w:rPr>
+        <w:t>merete</w:t>
+      </w:r>
+      <w:bookmarkEnd w:id="1"/>
+      <w:proofErr w:type="spellEnd"/>
+      <w:r>
+        <w:rPr>
+          <w:rFonts w:ascii="Times New Roman" w:eastAsia="Times New Roman" w:hAnsi="Times New Roman" w:cs="Times New Roman"/>
+        </w:rPr>
+        <w:t>)</w:t>
       </w:r>
     </w:p>
     <w:p>
@@ -2514,115 +2966,6 @@
     <w:p>
       <w:pPr>
         <w:spacing w:after="0" w:line="240" w:lineRule="auto"/>
-        <w:ind w:left="-5" w:hanging="10"/>
-        <w:rPr>
-          <w:rFonts w:ascii="Times New Roman" w:hAnsi="Times New Roman" w:cs="Times New Roman"/>
-        </w:rPr>
-      </w:pPr>
-      <w:r>
-        <w:rPr>
-          <w:rFonts w:ascii="Times New Roman" w:eastAsia="Times New Roman" w:hAnsi="Times New Roman" w:cs="Times New Roman"/>
-        </w:rPr>
-        <w:t>JEGY (</w:t>
-      </w:r>
-      <w:r>
-        <w:rPr>
-          <w:rFonts w:ascii="Times New Roman" w:eastAsia="Times New Roman" w:hAnsi="Times New Roman" w:cs="Times New Roman"/>
-          <w:u w:val="single"/>
-        </w:rPr>
-        <w:t>azonosító</w:t>
-      </w:r>
-      <w:r>
-        <w:rPr>
-          <w:rFonts w:ascii="Times New Roman" w:eastAsia="Times New Roman" w:hAnsi="Times New Roman" w:cs="Times New Roman"/>
-        </w:rPr>
-        <w:t xml:space="preserve">, </w:t>
-      </w:r>
-      <w:r>
-        <w:rPr>
-          <w:rFonts w:ascii="Times New Roman" w:eastAsia="Times New Roman" w:hAnsi="Times New Roman" w:cs="Times New Roman"/>
-          <w:i/>
-        </w:rPr>
-        <w:t>Vonat.vonatszám</w:t>
-      </w:r>
-      <w:r>
-        <w:rPr>
-          <w:rFonts w:ascii="Times New Roman" w:eastAsia="Times New Roman" w:hAnsi="Times New Roman" w:cs="Times New Roman"/>
-        </w:rPr>
-        <w:t xml:space="preserve">, </w:t>
-      </w:r>
-      <w:r>
-        <w:rPr>
-          <w:rFonts w:ascii="Times New Roman" w:eastAsia="Times New Roman" w:hAnsi="Times New Roman" w:cs="Times New Roman"/>
-          <w:i/>
-        </w:rPr>
-        <w:t>Vonat.indulási idő</w:t>
-      </w:r>
-      <w:r>
-        <w:rPr>
-          <w:rFonts w:ascii="Times New Roman" w:eastAsia="Times New Roman" w:hAnsi="Times New Roman" w:cs="Times New Roman"/>
-        </w:rPr>
-        <w:t xml:space="preserve">, jegyár, vásárlási dátum) </w:t>
-      </w:r>
-    </w:p>
-    <w:p>
-      <w:pPr>
-        <w:spacing w:after="0" w:line="240" w:lineRule="auto"/>
-        <w:rPr>
-          <w:rFonts w:ascii="Times New Roman" w:eastAsia="Times New Roman" w:hAnsi="Times New Roman" w:cs="Times New Roman"/>
-        </w:rPr>
-      </w:pPr>
-      <w:r>
-        <w:rPr>
-          <w:rFonts w:ascii="Times New Roman" w:eastAsia="Times New Roman" w:hAnsi="Times New Roman" w:cs="Times New Roman"/>
-        </w:rPr>
-        <w:t>VONAT (</w:t>
-      </w:r>
-      <w:r>
-        <w:rPr>
-          <w:rFonts w:ascii="Times New Roman" w:eastAsia="Times New Roman" w:hAnsi="Times New Roman" w:cs="Times New Roman"/>
-          <w:u w:val="single" w:color="000000"/>
-        </w:rPr>
-        <w:t>vonatszám</w:t>
-      </w:r>
-      <w:r>
-        <w:rPr>
-          <w:rFonts w:ascii="Times New Roman" w:eastAsia="Times New Roman" w:hAnsi="Times New Roman" w:cs="Times New Roman"/>
-        </w:rPr>
-        <w:t xml:space="preserve">, </w:t>
-      </w:r>
-      <w:r>
-        <w:rPr>
-          <w:rFonts w:ascii="Times New Roman" w:eastAsia="Times New Roman" w:hAnsi="Times New Roman" w:cs="Times New Roman"/>
-          <w:u w:val="single"/>
-        </w:rPr>
-        <w:t>indulási idő</w:t>
-      </w:r>
-      <w:r>
-        <w:rPr>
-          <w:rFonts w:ascii="Times New Roman" w:eastAsia="Times New Roman" w:hAnsi="Times New Roman" w:cs="Times New Roman"/>
-        </w:rPr>
-        <w:t xml:space="preserve">, </w:t>
-      </w:r>
-      <w:proofErr w:type="spellStart"/>
-      <w:r>
-        <w:rPr>
-          <w:rFonts w:ascii="Times New Roman" w:eastAsia="Times New Roman" w:hAnsi="Times New Roman" w:cs="Times New Roman"/>
-          <w:i/>
-        </w:rPr>
-        <w:t>Admin.email</w:t>
-      </w:r>
-      <w:proofErr w:type="spellEnd"/>
-      <w:r>
-        <w:rPr>
-          <w:rFonts w:ascii="Times New Roman" w:eastAsia="Times New Roman" w:hAnsi="Times New Roman" w:cs="Times New Roman"/>
-        </w:rPr>
-        <w:t xml:space="preserve">, kezdeti megálló, végső megálló, felvevő admin) </w:t>
-      </w:r>
-    </w:p>
-    <w:p>
-      <w:pPr>
-        <w:spacing w:after="0" w:line="240" w:lineRule="auto"/>
         <w:ind w:left="-5" w:right="3306" w:hanging="10"/>
         <w:rPr>
           <w:rFonts w:ascii="Times New Roman" w:eastAsia="Times New Roman" w:hAnsi="Times New Roman" w:cs="Times New Roman"/>
@@ -2640,7 +2983,7 @@
           <w:i/>
           <w:u w:val="single"/>
         </w:rPr>
-        <w:t>Vonat.vonatszám</w:t>
+        <w:t>Járat.járatszám</w:t>
       </w:r>
       <w:r>
         <w:rPr>
@@ -2649,104 +2992,38 @@
         </w:rPr>
         <w:t xml:space="preserve">, </w:t>
       </w:r>
+      <w:proofErr w:type="spellStart"/>
       <w:r>
         <w:rPr>
           <w:rFonts w:ascii="Times New Roman" w:eastAsia="Times New Roman" w:hAnsi="Times New Roman" w:cs="Times New Roman"/>
           <w:i/>
           <w:u w:val="single"/>
         </w:rPr>
-        <w:t>Von</w:t>
-      </w:r>
+        <w:t>Állomás.név</w:t>
+      </w:r>
+      <w:proofErr w:type="spellEnd"/>
+      <w:r>
+        <w:rPr>
+          <w:rFonts w:ascii="Times New Roman" w:eastAsia="Times New Roman" w:hAnsi="Times New Roman" w:cs="Times New Roman"/>
+          <w:i/>
+        </w:rPr>
+        <w:t xml:space="preserve">, </w:t>
+      </w:r>
+      <w:proofErr w:type="spellStart"/>
       <w:r>
         <w:rPr>
           <w:rFonts w:ascii="Times New Roman" w:eastAsia="Times New Roman" w:hAnsi="Times New Roman" w:cs="Times New Roman"/>
           <w:i/>
           <w:u w:val="single"/>
         </w:rPr>
-        <w:t>at.indulási idő</w:t>
-      </w:r>
-      <w:r>
-        <w:rPr>
-          <w:rFonts w:ascii="Times New Roman" w:eastAsia="Times New Roman" w:hAnsi="Times New Roman" w:cs="Times New Roman"/>
-          <w:i/>
-        </w:rPr>
-        <w:t xml:space="preserve">, </w:t>
-      </w:r>
-      <w:proofErr w:type="spellStart"/>
-      <w:r>
-        <w:rPr>
-          <w:rFonts w:ascii="Times New Roman" w:eastAsia="Times New Roman" w:hAnsi="Times New Roman" w:cs="Times New Roman"/>
-          <w:i/>
-          <w:u w:val="single"/>
-        </w:rPr>
-        <w:t>Állomás.név</w:t>
+        <w:t>Állomás.hely</w:t>
       </w:r>
       <w:proofErr w:type="spellEnd"/>
       <w:r>
         <w:rPr>
           <w:rFonts w:ascii="Times New Roman" w:eastAsia="Times New Roman" w:hAnsi="Times New Roman" w:cs="Times New Roman"/>
-          <w:i/>
-        </w:rPr>
-        <w:t xml:space="preserve">, </w:t>
-      </w:r>
-      <w:proofErr w:type="spellStart"/>
-      <w:r>
-        <w:rPr>
-          <w:rFonts w:ascii="Times New Roman" w:eastAsia="Times New Roman" w:hAnsi="Times New Roman" w:cs="Times New Roman"/>
-          <w:i/>
-          <w:u w:val="single"/>
-        </w:rPr>
-        <w:t>Állomás.hely</w:t>
-      </w:r>
-      <w:proofErr w:type="spellEnd"/>
-      <w:r>
-        <w:rPr>
-          <w:rFonts w:ascii="Times New Roman" w:eastAsia="Times New Roman" w:hAnsi="Times New Roman" w:cs="Times New Roman"/>
-        </w:rPr>
-        <w:t>, napok, mikor)</w:t>
-      </w:r>
-    </w:p>
-    <w:p>
-      <w:pPr>
-        <w:spacing w:after="0" w:line="240" w:lineRule="auto"/>
-        <w:ind w:left="-5" w:hanging="10"/>
-        <w:rPr>
-          <w:rFonts w:ascii="Times New Roman" w:eastAsia="Times New Roman" w:hAnsi="Times New Roman" w:cs="Times New Roman"/>
-        </w:rPr>
-      </w:pPr>
-      <w:r>
-        <w:rPr>
-          <w:rFonts w:ascii="Times New Roman" w:eastAsia="Times New Roman" w:hAnsi="Times New Roman" w:cs="Times New Roman"/>
-        </w:rPr>
-        <w:t>ÁLLOMÁS (</w:t>
-      </w:r>
-      <w:r>
-        <w:rPr>
-          <w:rFonts w:ascii="Times New Roman" w:eastAsia="Times New Roman" w:hAnsi="Times New Roman" w:cs="Times New Roman"/>
-          <w:u w:val="single" w:color="000000"/>
-        </w:rPr>
-        <w:t>név</w:t>
-      </w:r>
-      <w:r>
-        <w:rPr>
-          <w:rFonts w:ascii="Times New Roman" w:eastAsia="Times New Roman" w:hAnsi="Times New Roman" w:cs="Times New Roman"/>
-        </w:rPr>
-        <w:t xml:space="preserve">, </w:t>
-      </w:r>
-      <w:proofErr w:type="spellStart"/>
-      <w:r>
-        <w:rPr>
-          <w:rFonts w:ascii="Times New Roman" w:eastAsia="Times New Roman" w:hAnsi="Times New Roman" w:cs="Times New Roman"/>
-          <w:i/>
-        </w:rPr>
-        <w:t>Admin.email</w:t>
-      </w:r>
-      <w:proofErr w:type="spellEnd"/>
-      <w:r>
-        <w:rPr>
-          <w:rFonts w:ascii="Times New Roman" w:eastAsia="Times New Roman" w:hAnsi="Times New Roman" w:cs="Times New Roman"/>
-        </w:rPr>
-        <w:t xml:space="preserve">, hely, felvevő admin) </w:t>
+        </w:rPr>
+        <w:t>, mikor)</w:t>
       </w:r>
     </w:p>
     <w:p/>
@@ -2771,31 +3048,547 @@
     </w:p>
     <w:p>
       <w:pPr>
+        <w:spacing w:after="0" w:line="240" w:lineRule="auto"/>
+        <w:ind w:right="3306"/>
+        <w:rPr>
+          <w:rFonts w:ascii="Times New Roman" w:hAnsi="Times New Roman" w:cs="Times New Roman"/>
+        </w:rPr>
+      </w:pPr>
+      <w:r>
+        <w:rPr>
+          <w:rFonts w:ascii="Times New Roman" w:hAnsi="Times New Roman" w:cs="Times New Roman"/>
+        </w:rPr>
+        <w:t>Tag:</w:t>
+      </w:r>
+    </w:p>
+    <w:p>
+      <w:pPr>
+        <w:spacing w:after="0" w:line="240" w:lineRule="auto"/>
+        <w:ind w:left="-5" w:hanging="10"/>
+        <w:rPr>
+          <w:rFonts w:ascii="Times New Roman" w:eastAsia="Arial" w:hAnsi="Times New Roman" w:cs="Times New Roman"/>
+        </w:rPr>
+      </w:pPr>
+      <w:proofErr w:type="gramStart"/>
+      <w:r>
+        <w:rPr>
+          <w:rFonts w:ascii="Times New Roman" w:eastAsia="Arial" w:hAnsi="Times New Roman" w:cs="Times New Roman"/>
+        </w:rPr>
+        <w:t xml:space="preserve">{ </w:t>
+      </w:r>
+      <w:r>
+        <w:rPr>
+          <w:rFonts w:ascii="Times New Roman" w:eastAsia="Times New Roman" w:hAnsi="Times New Roman" w:cs="Times New Roman"/>
+        </w:rPr>
+        <w:t>email</w:t>
+      </w:r>
+      <w:proofErr w:type="gramEnd"/>
+      <w:r>
+        <w:rPr>
+          <w:rFonts w:ascii="Times New Roman" w:eastAsia="Times New Roman" w:hAnsi="Times New Roman" w:cs="Times New Roman"/>
+        </w:rPr>
+        <w:t xml:space="preserve"> </w:t>
+      </w:r>
+      <w:r>
+        <w:rPr>
+          <w:rFonts w:ascii="Times New Roman" w:eastAsia="Arial" w:hAnsi="Times New Roman" w:cs="Times New Roman"/>
+        </w:rPr>
+        <w:t xml:space="preserve">}→{ </w:t>
+      </w:r>
+      <w:r>
+        <w:rPr>
+          <w:rFonts w:ascii="Times New Roman" w:eastAsia="Times New Roman" w:hAnsi="Times New Roman" w:cs="Times New Roman"/>
+        </w:rPr>
+        <w:t>jelszó</w:t>
+      </w:r>
+      <w:r>
+        <w:rPr>
+          <w:rFonts w:ascii="Times New Roman" w:eastAsia="Arial" w:hAnsi="Times New Roman" w:cs="Times New Roman"/>
+        </w:rPr>
+        <w:t xml:space="preserve"> ,</w:t>
+      </w:r>
+      <w:r>
+        <w:rPr>
+          <w:rFonts w:ascii="Times New Roman" w:eastAsia="Times New Roman" w:hAnsi="Times New Roman" w:cs="Times New Roman"/>
+        </w:rPr>
+        <w:t xml:space="preserve">név </w:t>
+      </w:r>
+      <w:r>
+        <w:rPr>
+          <w:rFonts w:ascii="Times New Roman" w:eastAsia="Arial" w:hAnsi="Times New Roman" w:cs="Times New Roman"/>
+        </w:rPr>
+        <w:t xml:space="preserve">}  </w:t>
+      </w:r>
+    </w:p>
+    <w:p>
+      <w:pPr>
+        <w:spacing w:after="0" w:line="240" w:lineRule="auto"/>
+        <w:rPr>
+          <w:rFonts w:ascii="Times New Roman" w:eastAsia="Arial" w:hAnsi="Times New Roman" w:cs="Times New Roman"/>
+        </w:rPr>
+      </w:pPr>
+      <w:r>
+        <w:rPr>
+          <w:rFonts w:ascii="Times New Roman" w:eastAsia="Arial" w:hAnsi="Times New Roman" w:cs="Times New Roman"/>
+        </w:rPr>
+        <w:t>Admin:</w:t>
+      </w:r>
+    </w:p>
+    <w:p>
+      <w:pPr>
+        <w:spacing w:after="0" w:line="240" w:lineRule="auto"/>
+        <w:ind w:left="-5" w:hanging="10"/>
+        <w:rPr>
+          <w:rFonts w:ascii="Times New Roman" w:eastAsia="Arial" w:hAnsi="Times New Roman" w:cs="Times New Roman"/>
+        </w:rPr>
+      </w:pPr>
+      <w:proofErr w:type="gramStart"/>
+      <w:r>
+        <w:rPr>
+          <w:rFonts w:ascii="Times New Roman" w:eastAsia="Arial" w:hAnsi="Times New Roman" w:cs="Times New Roman"/>
+        </w:rPr>
+        <w:t xml:space="preserve">{ </w:t>
+      </w:r>
+      <w:r>
+        <w:rPr>
+          <w:rFonts w:ascii="Times New Roman" w:eastAsia="Times New Roman" w:hAnsi="Times New Roman" w:cs="Times New Roman"/>
+        </w:rPr>
+        <w:t>email</w:t>
+      </w:r>
+      <w:proofErr w:type="gramEnd"/>
+      <w:r>
+        <w:rPr>
+          <w:rFonts w:ascii="Times New Roman" w:eastAsia="Times New Roman" w:hAnsi="Times New Roman" w:cs="Times New Roman"/>
+        </w:rPr>
+        <w:t xml:space="preserve"> </w:t>
+      </w:r>
+      <w:r>
+        <w:rPr>
+          <w:rFonts w:ascii="Times New Roman" w:eastAsia="Arial" w:hAnsi="Times New Roman" w:cs="Times New Roman"/>
+        </w:rPr>
+        <w:t xml:space="preserve">}→{ </w:t>
+      </w:r>
+      <w:r>
+        <w:rPr>
+          <w:rFonts w:ascii="Times New Roman" w:eastAsia="Times New Roman" w:hAnsi="Times New Roman" w:cs="Times New Roman"/>
+        </w:rPr>
+        <w:t>jelszó</w:t>
+      </w:r>
+      <w:r>
+        <w:rPr>
+          <w:rFonts w:ascii="Times New Roman" w:eastAsia="Arial" w:hAnsi="Times New Roman" w:cs="Times New Roman"/>
+        </w:rPr>
+        <w:t xml:space="preserve"> ,</w:t>
+      </w:r>
+      <w:r>
+        <w:rPr>
+          <w:rFonts w:ascii="Times New Roman" w:eastAsia="Times New Roman" w:hAnsi="Times New Roman" w:cs="Times New Roman"/>
+        </w:rPr>
+        <w:t>név</w:t>
+      </w:r>
+      <w:r>
+        <w:rPr>
+          <w:rFonts w:ascii="Times New Roman" w:eastAsia="Times New Roman" w:hAnsi="Times New Roman" w:cs="Times New Roman"/>
+        </w:rPr>
+        <w:t xml:space="preserve">, admin </w:t>
+      </w:r>
+      <w:proofErr w:type="spellStart"/>
+      <w:r>
+        <w:rPr>
+          <w:rFonts w:ascii="Times New Roman" w:eastAsia="Times New Roman" w:hAnsi="Times New Roman" w:cs="Times New Roman"/>
+        </w:rPr>
+        <w:t>id</w:t>
+      </w:r>
+      <w:proofErr w:type="spellEnd"/>
+      <w:r>
+        <w:rPr>
+          <w:rFonts w:ascii="Times New Roman" w:eastAsia="Times New Roman" w:hAnsi="Times New Roman" w:cs="Times New Roman"/>
+        </w:rPr>
+        <w:t xml:space="preserve"> </w:t>
+      </w:r>
+      <w:r>
+        <w:rPr>
+          <w:rFonts w:ascii="Times New Roman" w:eastAsia="Arial" w:hAnsi="Times New Roman" w:cs="Times New Roman"/>
+        </w:rPr>
+        <w:t xml:space="preserve">}  </w:t>
+      </w:r>
+    </w:p>
+    <w:p>
+      <w:pPr>
         <w:spacing w:after="0"/>
         <w:ind w:left="-5" w:hanging="10"/>
         <w:rPr>
+          <w:rFonts w:ascii="Times New Roman" w:hAnsi="Times New Roman" w:cs="Times New Roman"/>
+        </w:rPr>
+      </w:pPr>
+      <w:r>
+        <w:rPr>
+          <w:rFonts w:ascii="Times New Roman" w:hAnsi="Times New Roman" w:cs="Times New Roman"/>
+        </w:rPr>
+        <w:t>Jegy:</w:t>
+      </w:r>
+    </w:p>
+    <w:p>
+      <w:pPr>
+        <w:spacing w:after="0"/>
+        <w:ind w:left="-5" w:hanging="10"/>
+        <w:rPr>
+          <w:rFonts w:ascii="Times New Roman" w:hAnsi="Times New Roman" w:cs="Times New Roman"/>
+        </w:rPr>
+      </w:pPr>
+      <w:proofErr w:type="gramStart"/>
+      <w:r>
+        <w:rPr>
           <w:rFonts w:ascii="Times New Roman" w:eastAsia="Arial" w:hAnsi="Times New Roman" w:cs="Times New Roman"/>
         </w:rPr>
-      </w:pPr>
+        <w:t xml:space="preserve">{ </w:t>
+      </w:r>
+      <w:r>
+        <w:rPr>
+          <w:rFonts w:ascii="Times New Roman" w:eastAsia="Times New Roman" w:hAnsi="Times New Roman" w:cs="Times New Roman"/>
+        </w:rPr>
+        <w:t>azonosító</w:t>
+      </w:r>
+      <w:proofErr w:type="gramEnd"/>
+      <w:r>
+        <w:rPr>
+          <w:rFonts w:ascii="Times New Roman" w:eastAsia="Times New Roman" w:hAnsi="Times New Roman" w:cs="Times New Roman"/>
+        </w:rPr>
+        <w:t xml:space="preserve"> </w:t>
+      </w:r>
+      <w:r>
+        <w:rPr>
+          <w:rFonts w:ascii="Times New Roman" w:eastAsia="Arial" w:hAnsi="Times New Roman" w:cs="Times New Roman"/>
+        </w:rPr>
+        <w:t xml:space="preserve">}→{ </w:t>
+      </w:r>
+      <w:r>
+        <w:rPr>
+          <w:rFonts w:ascii="Times New Roman" w:eastAsia="Times New Roman" w:hAnsi="Times New Roman" w:cs="Times New Roman"/>
+        </w:rPr>
+        <w:t>Járat. járatszám</w:t>
+      </w:r>
+      <w:r>
+        <w:rPr>
+          <w:rFonts w:ascii="Times New Roman" w:eastAsia="Times New Roman" w:hAnsi="Times New Roman" w:cs="Times New Roman"/>
+        </w:rPr>
+        <w:t>,</w:t>
+      </w:r>
+      <w:r>
+        <w:rPr>
+          <w:rFonts w:ascii="Times New Roman" w:eastAsia="Times New Roman" w:hAnsi="Times New Roman" w:cs="Times New Roman"/>
+        </w:rPr>
+        <w:t xml:space="preserve"> </w:t>
+      </w:r>
+      <w:r>
+        <w:rPr>
+          <w:rFonts w:ascii="Times New Roman" w:eastAsia="Times New Roman" w:hAnsi="Times New Roman" w:cs="Times New Roman"/>
+        </w:rPr>
+        <w:t>vásárlási dátum</w:t>
+      </w:r>
+      <w:r>
+        <w:rPr>
+          <w:rFonts w:ascii="Times New Roman" w:eastAsia="Times New Roman" w:hAnsi="Times New Roman" w:cs="Times New Roman"/>
+        </w:rPr>
+        <w:t>, érvényesség,</w:t>
+      </w:r>
+      <w:r>
+        <w:rPr>
+          <w:rFonts w:ascii="Times New Roman" w:eastAsia="Times New Roman" w:hAnsi="Times New Roman" w:cs="Times New Roman"/>
+        </w:rPr>
+        <w:t xml:space="preserve"> </w:t>
+      </w:r>
       <w:proofErr w:type="gramStart"/>
       <w:r>
         <w:rPr>
+          <w:rFonts w:ascii="Times New Roman" w:eastAsia="Times New Roman" w:hAnsi="Times New Roman" w:cs="Times New Roman"/>
+        </w:rPr>
+        <w:t>jegyár</w:t>
+      </w:r>
+      <w:r>
+        <w:rPr>
+          <w:rFonts w:ascii="Times New Roman" w:eastAsia="Times New Roman" w:hAnsi="Times New Roman" w:cs="Times New Roman"/>
+        </w:rPr>
+        <w:t xml:space="preserve"> </w:t>
+      </w:r>
+      <w:r>
+        <w:rPr>
           <w:rFonts w:ascii="Times New Roman" w:eastAsia="Arial" w:hAnsi="Times New Roman" w:cs="Times New Roman"/>
         </w:rPr>
+        <w:t>}</w:t>
+      </w:r>
+      <w:proofErr w:type="gramEnd"/>
+      <w:r>
+        <w:rPr>
+          <w:rFonts w:ascii="Times New Roman" w:eastAsia="Arial" w:hAnsi="Times New Roman" w:cs="Times New Roman"/>
+        </w:rPr>
+        <w:t xml:space="preserve">  </w:t>
+      </w:r>
+    </w:p>
+    <w:p>
+      <w:pPr>
+        <w:spacing w:after="0"/>
+        <w:ind w:left="-5" w:hanging="10"/>
+        <w:rPr>
+          <w:rFonts w:ascii="Times New Roman" w:eastAsia="Arial" w:hAnsi="Times New Roman" w:cs="Times New Roman"/>
+        </w:rPr>
+      </w:pPr>
+      <w:r>
+        <w:rPr>
+          <w:rFonts w:ascii="Times New Roman" w:eastAsia="Arial" w:hAnsi="Times New Roman" w:cs="Times New Roman"/>
+        </w:rPr>
+        <w:t>Járat:</w:t>
+      </w:r>
+    </w:p>
+    <w:p>
+      <w:pPr>
+        <w:spacing w:after="0"/>
+        <w:ind w:left="-5" w:hanging="10"/>
+        <w:rPr>
+          <w:rFonts w:ascii="Times New Roman" w:eastAsia="Arial" w:hAnsi="Times New Roman" w:cs="Times New Roman"/>
+        </w:rPr>
+      </w:pPr>
+      <w:proofErr w:type="gramStart"/>
+      <w:r>
+        <w:rPr>
+          <w:rFonts w:ascii="Times New Roman" w:eastAsia="Arial" w:hAnsi="Times New Roman" w:cs="Times New Roman"/>
+        </w:rPr>
+        <w:t>{</w:t>
+      </w:r>
+      <w:r>
+        <w:rPr>
+          <w:rFonts w:ascii="Times New Roman" w:eastAsia="Times New Roman" w:hAnsi="Times New Roman" w:cs="Times New Roman"/>
+        </w:rPr>
+        <w:t xml:space="preserve"> </w:t>
+      </w:r>
+      <w:r>
+        <w:rPr>
+          <w:rFonts w:ascii="Times New Roman" w:eastAsia="Times New Roman" w:hAnsi="Times New Roman" w:cs="Times New Roman"/>
+        </w:rPr>
+        <w:t>járatszám</w:t>
+      </w:r>
+      <w:proofErr w:type="gramEnd"/>
+      <w:r>
+        <w:rPr>
+          <w:rFonts w:ascii="Times New Roman" w:eastAsia="Arial" w:hAnsi="Times New Roman" w:cs="Times New Roman"/>
+        </w:rPr>
+        <w:t xml:space="preserve"> }→{ </w:t>
+      </w:r>
+      <w:proofErr w:type="spellStart"/>
+      <w:r>
+        <w:rPr>
+          <w:rFonts w:ascii="Times New Roman" w:eastAsia="Times New Roman" w:hAnsi="Times New Roman" w:cs="Times New Roman"/>
+        </w:rPr>
+        <w:t>Állomás.név</w:t>
+      </w:r>
+      <w:proofErr w:type="spellEnd"/>
+      <w:r>
+        <w:rPr>
+          <w:rFonts w:ascii="Times New Roman" w:eastAsia="Times New Roman" w:hAnsi="Times New Roman" w:cs="Times New Roman"/>
+        </w:rPr>
+        <w:t xml:space="preserve">, </w:t>
+      </w:r>
+      <w:proofErr w:type="spellStart"/>
+      <w:r>
+        <w:rPr>
+          <w:rFonts w:ascii="Times New Roman" w:eastAsia="Times New Roman" w:hAnsi="Times New Roman" w:cs="Times New Roman"/>
+        </w:rPr>
+        <w:t>Állomás.hely</w:t>
+      </w:r>
+      <w:proofErr w:type="spellEnd"/>
+      <w:r>
+        <w:rPr>
+          <w:rFonts w:ascii="Times New Roman" w:eastAsia="Times New Roman" w:hAnsi="Times New Roman" w:cs="Times New Roman"/>
+        </w:rPr>
+        <w:t xml:space="preserve">, mikor </w:t>
+      </w:r>
+      <w:r>
+        <w:rPr>
+          <w:rFonts w:ascii="Times New Roman" w:eastAsia="Arial" w:hAnsi="Times New Roman" w:cs="Times New Roman"/>
+        </w:rPr>
+        <w:t xml:space="preserve">}  </w:t>
+      </w:r>
+    </w:p>
+    <w:p>
+      <w:pPr>
+        <w:spacing w:after="0"/>
+        <w:ind w:left="-5" w:hanging="10"/>
+        <w:rPr>
+          <w:rFonts w:ascii="Times New Roman" w:hAnsi="Times New Roman" w:cs="Times New Roman"/>
+        </w:rPr>
+      </w:pPr>
+      <w:r>
+        <w:rPr>
+          <w:rFonts w:ascii="Times New Roman" w:hAnsi="Times New Roman" w:cs="Times New Roman"/>
+        </w:rPr>
+        <w:t>Szerelvény:</w:t>
+      </w:r>
+    </w:p>
+    <w:p>
+      <w:pPr>
+        <w:spacing w:after="0"/>
+        <w:ind w:left="-5" w:hanging="10"/>
+        <w:rPr>
+          <w:rFonts w:ascii="Times New Roman" w:eastAsia="Arial" w:hAnsi="Times New Roman" w:cs="Times New Roman"/>
+        </w:rPr>
+      </w:pPr>
+      <w:proofErr w:type="gramStart"/>
+      <w:r>
+        <w:rPr>
+          <w:rFonts w:ascii="Times New Roman" w:eastAsia="Arial" w:hAnsi="Times New Roman" w:cs="Times New Roman"/>
+        </w:rPr>
         <w:t xml:space="preserve">{ </w:t>
       </w:r>
+      <w:r>
+        <w:rPr>
+          <w:rFonts w:ascii="Times New Roman" w:eastAsia="Times New Roman" w:hAnsi="Times New Roman" w:cs="Times New Roman"/>
+        </w:rPr>
+        <w:t>mozdonyszám</w:t>
+      </w:r>
+      <w:proofErr w:type="gramEnd"/>
+      <w:r>
+        <w:rPr>
+          <w:rFonts w:ascii="Times New Roman" w:eastAsia="Times New Roman" w:hAnsi="Times New Roman" w:cs="Times New Roman"/>
+        </w:rPr>
+        <w:t xml:space="preserve"> </w:t>
+      </w:r>
+      <w:r>
+        <w:rPr>
+          <w:rFonts w:ascii="Times New Roman" w:eastAsia="Arial" w:hAnsi="Times New Roman" w:cs="Times New Roman"/>
+        </w:rPr>
+        <w:t xml:space="preserve">}→{ </w:t>
+      </w:r>
+      <w:r>
+        <w:rPr>
+          <w:rFonts w:ascii="Times New Roman" w:eastAsia="Times New Roman" w:hAnsi="Times New Roman" w:cs="Times New Roman"/>
+        </w:rPr>
+        <w:t xml:space="preserve">Járat.járatszám, kapacitás, típus, állapot </w:t>
+      </w:r>
+      <w:r>
+        <w:rPr>
+          <w:rFonts w:ascii="Times New Roman" w:eastAsia="Arial" w:hAnsi="Times New Roman" w:cs="Times New Roman"/>
+        </w:rPr>
+        <w:t xml:space="preserve">}  </w:t>
+      </w:r>
+    </w:p>
+    <w:p>
+      <w:pPr>
+        <w:spacing w:after="0"/>
+        <w:ind w:left="-5" w:hanging="10"/>
+        <w:rPr>
+          <w:rFonts w:ascii="Times New Roman" w:hAnsi="Times New Roman" w:cs="Times New Roman"/>
+        </w:rPr>
+      </w:pPr>
+      <w:r>
+        <w:rPr>
+          <w:rFonts w:ascii="Times New Roman" w:hAnsi="Times New Roman" w:cs="Times New Roman"/>
+        </w:rPr>
+        <w:t>Állomás:</w:t>
+      </w:r>
+    </w:p>
+    <w:p>
+      <w:pPr>
+        <w:spacing w:after="0"/>
+        <w:ind w:left="-5" w:hanging="10"/>
+        <w:rPr>
+          <w:rFonts w:ascii="Times New Roman" w:eastAsia="Arial" w:hAnsi="Times New Roman" w:cs="Times New Roman"/>
+        </w:rPr>
+      </w:pPr>
+      <w:proofErr w:type="gramStart"/>
+      <w:r>
+        <w:rPr>
+          <w:rFonts w:ascii="Times New Roman" w:eastAsia="Arial" w:hAnsi="Times New Roman" w:cs="Times New Roman"/>
+        </w:rPr>
+        <w:t xml:space="preserve">{ </w:t>
+      </w:r>
+      <w:r>
+        <w:rPr>
+          <w:rFonts w:ascii="Times New Roman" w:eastAsia="Times New Roman" w:hAnsi="Times New Roman" w:cs="Times New Roman"/>
+        </w:rPr>
+        <w:t>név</w:t>
+      </w:r>
+      <w:proofErr w:type="gramEnd"/>
+      <w:r>
+        <w:rPr>
+          <w:rFonts w:ascii="Times New Roman" w:eastAsia="Times New Roman" w:hAnsi="Times New Roman" w:cs="Times New Roman"/>
+        </w:rPr>
+        <w:t>, hely</w:t>
+      </w:r>
+      <w:r>
+        <w:rPr>
+          <w:rFonts w:ascii="Times New Roman" w:eastAsia="Times New Roman" w:hAnsi="Times New Roman" w:cs="Times New Roman"/>
+        </w:rPr>
+        <w:t xml:space="preserve"> </w:t>
+      </w:r>
+      <w:r>
+        <w:rPr>
+          <w:rFonts w:ascii="Times New Roman" w:eastAsia="Arial" w:hAnsi="Times New Roman" w:cs="Times New Roman"/>
+        </w:rPr>
+        <w:t xml:space="preserve">}→{ </w:t>
+      </w:r>
+      <w:r>
+        <w:rPr>
+          <w:rFonts w:ascii="Times New Roman" w:eastAsia="Times New Roman" w:hAnsi="Times New Roman" w:cs="Times New Roman"/>
+        </w:rPr>
+        <w:t xml:space="preserve">Járat. járatszám, </w:t>
+      </w:r>
+      <w:proofErr w:type="gramStart"/>
+      <w:r>
+        <w:rPr>
+          <w:rFonts w:ascii="Times New Roman" w:eastAsia="Times New Roman" w:hAnsi="Times New Roman" w:cs="Times New Roman"/>
+        </w:rPr>
+        <w:t xml:space="preserve">mikor </w:t>
+      </w:r>
+      <w:r>
+        <w:rPr>
+          <w:rFonts w:ascii="Times New Roman" w:eastAsia="Arial" w:hAnsi="Times New Roman" w:cs="Times New Roman"/>
+        </w:rPr>
+        <w:t>}</w:t>
+      </w:r>
+      <w:proofErr w:type="gramEnd"/>
+      <w:r>
+        <w:rPr>
+          <w:rFonts w:ascii="Times New Roman" w:eastAsia="Arial" w:hAnsi="Times New Roman" w:cs="Times New Roman"/>
+        </w:rPr>
+        <w:t xml:space="preserve">  </w:t>
+      </w:r>
+    </w:p>
+    <w:p>
+      <w:pPr>
+        <w:spacing w:after="0"/>
+        <w:ind w:left="-5" w:hanging="10"/>
+        <w:rPr>
+          <w:rFonts w:ascii="Times New Roman" w:hAnsi="Times New Roman" w:cs="Times New Roman"/>
+        </w:rPr>
+      </w:pPr>
+      <w:r>
+        <w:rPr>
+          <w:rFonts w:ascii="Times New Roman" w:hAnsi="Times New Roman" w:cs="Times New Roman"/>
+        </w:rPr>
+        <w:t>Kedvezmények:</w:t>
+      </w:r>
+    </w:p>
+    <w:p>
+      <w:pPr>
+        <w:spacing w:after="0"/>
+        <w:ind w:left="-5" w:hanging="10"/>
+        <w:rPr>
+          <w:rFonts w:ascii="Times New Roman" w:eastAsia="Arial" w:hAnsi="Times New Roman" w:cs="Times New Roman"/>
+        </w:rPr>
+      </w:pPr>
+      <w:proofErr w:type="gramStart"/>
+      <w:r>
+        <w:rPr>
+          <w:rFonts w:ascii="Times New Roman" w:eastAsia="Arial" w:hAnsi="Times New Roman" w:cs="Times New Roman"/>
+        </w:rPr>
+        <w:t xml:space="preserve">{ </w:t>
+      </w:r>
       <w:proofErr w:type="spellStart"/>
       <w:r>
         <w:rPr>
-          <w:rFonts w:ascii="Times New Roman" w:eastAsia="Arial" w:hAnsi="Times New Roman" w:cs="Times New Roman"/>
-        </w:rPr>
-        <w:t>Tag.</w:t>
-      </w:r>
-      <w:r>
-        <w:rPr>
-          <w:rFonts w:ascii="Times New Roman" w:eastAsia="Times New Roman" w:hAnsi="Times New Roman" w:cs="Times New Roman"/>
-        </w:rPr>
-        <w:t>email</w:t>
+          <w:rFonts w:ascii="Times New Roman" w:eastAsia="Times New Roman" w:hAnsi="Times New Roman" w:cs="Times New Roman"/>
+        </w:rPr>
+        <w:t>id</w:t>
       </w:r>
       <w:proofErr w:type="spellEnd"/>
       <w:proofErr w:type="gramEnd"/>
@@ -2809,40 +3602,34 @@
         <w:rPr>
           <w:rFonts w:ascii="Times New Roman" w:eastAsia="Arial" w:hAnsi="Times New Roman" w:cs="Times New Roman"/>
         </w:rPr>
-        <w:t xml:space="preserve">}→{ </w:t>
+        <w:t>}→{</w:t>
+      </w:r>
+      <w:r>
+        <w:rPr>
+          <w:rFonts w:ascii="Times New Roman" w:eastAsia="Times New Roman" w:hAnsi="Times New Roman" w:cs="Times New Roman"/>
+        </w:rPr>
+        <w:t xml:space="preserve"> </w:t>
       </w:r>
       <w:proofErr w:type="spellStart"/>
       <w:r>
         <w:rPr>
-          <w:rFonts w:ascii="Times New Roman" w:eastAsia="Arial" w:hAnsi="Times New Roman" w:cs="Times New Roman"/>
-        </w:rPr>
-        <w:t>Tag.</w:t>
-      </w:r>
-      <w:r>
-        <w:rPr>
-          <w:rFonts w:ascii="Times New Roman" w:eastAsia="Times New Roman" w:hAnsi="Times New Roman" w:cs="Times New Roman"/>
-        </w:rPr>
-        <w:t>jelszó</w:t>
+          <w:rFonts w:ascii="Times New Roman" w:eastAsia="Times New Roman" w:hAnsi="Times New Roman" w:cs="Times New Roman"/>
+        </w:rPr>
+        <w:t>Jegy.azonosító</w:t>
       </w:r>
       <w:proofErr w:type="spellEnd"/>
       <w:r>
         <w:rPr>
-          <w:rFonts w:ascii="Times New Roman" w:eastAsia="Arial" w:hAnsi="Times New Roman" w:cs="Times New Roman"/>
-        </w:rPr>
-        <w:t xml:space="preserve"> , </w:t>
+          <w:rFonts w:ascii="Times New Roman" w:eastAsia="Times New Roman" w:hAnsi="Times New Roman" w:cs="Times New Roman"/>
+        </w:rPr>
+        <w:t xml:space="preserve">, elnevezés, típus, </w:t>
       </w:r>
       <w:proofErr w:type="spellStart"/>
       <w:r>
         <w:rPr>
-          <w:rFonts w:ascii="Times New Roman" w:eastAsia="Arial" w:hAnsi="Times New Roman" w:cs="Times New Roman"/>
-        </w:rPr>
-        <w:t>Tag.</w:t>
-      </w:r>
-      <w:r>
-        <w:rPr>
-          <w:rFonts w:ascii="Times New Roman" w:eastAsia="Times New Roman" w:hAnsi="Times New Roman" w:cs="Times New Roman"/>
-        </w:rPr>
-        <w:t>név</w:t>
+          <w:rFonts w:ascii="Times New Roman" w:eastAsia="Times New Roman" w:hAnsi="Times New Roman" w:cs="Times New Roman"/>
+        </w:rPr>
+        <w:t>merete</w:t>
       </w:r>
       <w:proofErr w:type="spellEnd"/>
       <w:r>
@@ -2863,82 +3650,15 @@
         <w:spacing w:after="0"/>
         <w:ind w:left="-5" w:hanging="10"/>
         <w:rPr>
-          <w:rFonts w:ascii="Times New Roman" w:hAnsi="Times New Roman" w:cs="Times New Roman"/>
-        </w:rPr>
-      </w:pPr>
-      <w:proofErr w:type="gramStart"/>
-      <w:r>
-        <w:rPr>
           <w:rFonts w:ascii="Times New Roman" w:eastAsia="Arial" w:hAnsi="Times New Roman" w:cs="Times New Roman"/>
         </w:rPr>
-        <w:t xml:space="preserve">{ </w:t>
-      </w:r>
-      <w:proofErr w:type="spellStart"/>
+      </w:pPr>
       <w:r>
         <w:rPr>
           <w:rFonts w:ascii="Times New Roman" w:eastAsia="Arial" w:hAnsi="Times New Roman" w:cs="Times New Roman"/>
         </w:rPr>
-        <w:t>Admin.</w:t>
-      </w:r>
-      <w:r>
-        <w:rPr>
-          <w:rFonts w:ascii="Times New Roman" w:eastAsia="Times New Roman" w:hAnsi="Times New Roman" w:cs="Times New Roman"/>
-        </w:rPr>
-        <w:t>email</w:t>
-      </w:r>
-      <w:proofErr w:type="spellEnd"/>
-      <w:proofErr w:type="gramEnd"/>
-      <w:r>
-        <w:rPr>
-          <w:rFonts w:ascii="Times New Roman" w:eastAsia="Times New Roman" w:hAnsi="Times New Roman" w:cs="Times New Roman"/>
-        </w:rPr>
-        <w:t xml:space="preserve"> </w:t>
-      </w:r>
-      <w:r>
-        <w:rPr>
-          <w:rFonts w:ascii="Times New Roman" w:eastAsia="Arial" w:hAnsi="Times New Roman" w:cs="Times New Roman"/>
-        </w:rPr>
-        <w:t xml:space="preserve">}→{ </w:t>
-      </w:r>
-      <w:proofErr w:type="spellStart"/>
-      <w:r>
-        <w:rPr>
-          <w:rFonts w:ascii="Times New Roman" w:eastAsia="Arial" w:hAnsi="Times New Roman" w:cs="Times New Roman"/>
-        </w:rPr>
-        <w:t>Admin.</w:t>
-      </w:r>
-      <w:r>
-        <w:rPr>
-          <w:rFonts w:ascii="Times New Roman" w:eastAsia="Times New Roman" w:hAnsi="Times New Roman" w:cs="Times New Roman"/>
-        </w:rPr>
-        <w:t>név</w:t>
-      </w:r>
-      <w:proofErr w:type="spellEnd"/>
-      <w:r>
-        <w:rPr>
-          <w:rFonts w:ascii="Times New Roman" w:eastAsia="Times New Roman" w:hAnsi="Times New Roman" w:cs="Times New Roman"/>
-        </w:rPr>
-        <w:t xml:space="preserve">, </w:t>
-      </w:r>
-      <w:proofErr w:type="spellStart"/>
-      <w:r>
-        <w:rPr>
-          <w:rFonts w:ascii="Times New Roman" w:eastAsia="Arial" w:hAnsi="Times New Roman" w:cs="Times New Roman"/>
-        </w:rPr>
-        <w:t>Admin.</w:t>
-      </w:r>
-      <w:r>
-        <w:rPr>
-          <w:rFonts w:ascii="Times New Roman" w:eastAsia="Times New Roman" w:hAnsi="Times New Roman" w:cs="Times New Roman"/>
-        </w:rPr>
-        <w:t>jelszó</w:t>
-      </w:r>
-      <w:proofErr w:type="spellEnd"/>
-      <w:r>
-        <w:rPr>
-          <w:rFonts w:ascii="Times New Roman" w:eastAsia="Arial" w:hAnsi="Times New Roman" w:cs="Times New Roman"/>
-        </w:rPr>
-        <w:t xml:space="preserve"> }  </w:t>
+        <w:lastRenderedPageBreak/>
+        <w:t>Megáll:</w:t>
       </w:r>
     </w:p>
     <w:p>
@@ -2946,7 +3666,7 @@
         <w:spacing w:after="0"/>
         <w:ind w:left="-5" w:hanging="10"/>
         <w:rPr>
-          <w:rFonts w:ascii="Times New Roman" w:hAnsi="Times New Roman" w:cs="Times New Roman"/>
+          <w:rFonts w:ascii="Times New Roman" w:eastAsia="Arial" w:hAnsi="Times New Roman" w:cs="Times New Roman"/>
         </w:rPr>
       </w:pPr>
       <w:proofErr w:type="gramStart"/>
@@ -2960,814 +3680,60 @@
         <w:rPr>
           <w:rFonts w:ascii="Times New Roman" w:eastAsia="Times New Roman" w:hAnsi="Times New Roman" w:cs="Times New Roman"/>
         </w:rPr>
-        <w:t>azonosító</w:t>
+        <w:t>Járat.járatszám</w:t>
       </w:r>
       <w:proofErr w:type="gramEnd"/>
       <w:r>
         <w:rPr>
           <w:rFonts w:ascii="Times New Roman" w:eastAsia="Times New Roman" w:hAnsi="Times New Roman" w:cs="Times New Roman"/>
         </w:rPr>
+        <w:t xml:space="preserve">, </w:t>
+      </w:r>
+      <w:proofErr w:type="spellStart"/>
+      <w:r>
+        <w:rPr>
+          <w:rFonts w:ascii="Times New Roman" w:eastAsia="Times New Roman" w:hAnsi="Times New Roman" w:cs="Times New Roman"/>
+        </w:rPr>
+        <w:t>Állomás.név</w:t>
+      </w:r>
+      <w:proofErr w:type="spellEnd"/>
+      <w:r>
+        <w:rPr>
+          <w:rFonts w:ascii="Times New Roman" w:eastAsia="Times New Roman" w:hAnsi="Times New Roman" w:cs="Times New Roman"/>
+        </w:rPr>
+        <w:t xml:space="preserve">, </w:t>
+      </w:r>
+      <w:proofErr w:type="spellStart"/>
+      <w:r>
+        <w:rPr>
+          <w:rFonts w:ascii="Times New Roman" w:eastAsia="Times New Roman" w:hAnsi="Times New Roman" w:cs="Times New Roman"/>
+        </w:rPr>
+        <w:t>Állomás.hely</w:t>
+      </w:r>
+      <w:proofErr w:type="spellEnd"/>
+      <w:r>
+        <w:rPr>
+          <w:rFonts w:ascii="Times New Roman" w:eastAsia="Times New Roman" w:hAnsi="Times New Roman" w:cs="Times New Roman"/>
+        </w:rPr>
         <w:t xml:space="preserve"> </w:t>
       </w:r>
       <w:r>
         <w:rPr>
           <w:rFonts w:ascii="Times New Roman" w:eastAsia="Arial" w:hAnsi="Times New Roman" w:cs="Times New Roman"/>
         </w:rPr>
-        <w:t xml:space="preserve">}→{ </w:t>
-      </w:r>
-      <w:r>
-        <w:rPr>
-          <w:rFonts w:ascii="Times New Roman" w:eastAsia="Times New Roman" w:hAnsi="Times New Roman" w:cs="Times New Roman"/>
-        </w:rPr>
-        <w:t>Vonat.vonatszám, Vonat.indulási idő, jegyár, vásárlási dátum</w:t>
+        <w:t>}→{</w:t>
+      </w:r>
+      <w:r>
+        <w:rPr>
+          <w:rFonts w:ascii="Times New Roman" w:eastAsia="Times New Roman" w:hAnsi="Times New Roman" w:cs="Times New Roman"/>
+        </w:rPr>
+        <w:t xml:space="preserve"> mikor</w:t>
       </w:r>
       <w:r>
         <w:rPr>
           <w:rFonts w:ascii="Times New Roman" w:eastAsia="Arial" w:hAnsi="Times New Roman" w:cs="Times New Roman"/>
         </w:rPr>
         <w:t xml:space="preserve"> }  </w:t>
-      </w:r>
-    </w:p>
-    <w:p>
-      <w:pPr>
-        <w:spacing w:after="0"/>
-        <w:ind w:left="-5" w:hanging="10"/>
-        <w:rPr>
-          <w:rFonts w:ascii="Times New Roman" w:eastAsia="Arial" w:hAnsi="Times New Roman" w:cs="Times New Roman"/>
-        </w:rPr>
-      </w:pPr>
-      <w:proofErr w:type="gramStart"/>
-      <w:r>
-        <w:rPr>
-          <w:rFonts w:ascii="Times New Roman" w:eastAsia="Arial" w:hAnsi="Times New Roman" w:cs="Times New Roman"/>
-        </w:rPr>
-        <w:t>{</w:t>
-      </w:r>
-      <w:r>
-        <w:rPr>
-          <w:rFonts w:ascii="Times New Roman" w:eastAsia="Times New Roman" w:hAnsi="Times New Roman" w:cs="Times New Roman"/>
-        </w:rPr>
-        <w:t xml:space="preserve"> vonatszám</w:t>
-      </w:r>
-      <w:proofErr w:type="gramEnd"/>
-      <w:r>
-        <w:rPr>
-          <w:rFonts w:ascii="Times New Roman" w:eastAsia="Times New Roman" w:hAnsi="Times New Roman" w:cs="Times New Roman"/>
-        </w:rPr>
-        <w:t xml:space="preserve">, indulási idő </w:t>
-      </w:r>
-      <w:r>
-        <w:rPr>
-          <w:rFonts w:ascii="Times New Roman" w:eastAsia="Arial" w:hAnsi="Times New Roman" w:cs="Times New Roman"/>
-        </w:rPr>
-        <w:t xml:space="preserve">}→{ </w:t>
-      </w:r>
-      <w:proofErr w:type="spellStart"/>
-      <w:r>
-        <w:rPr>
-          <w:rFonts w:ascii="Times New Roman" w:eastAsia="Times New Roman" w:hAnsi="Times New Roman" w:cs="Times New Roman"/>
-        </w:rPr>
-        <w:t>Admin.email</w:t>
-      </w:r>
-      <w:proofErr w:type="spellEnd"/>
-      <w:r>
-        <w:rPr>
-          <w:rFonts w:ascii="Times New Roman" w:eastAsia="Times New Roman" w:hAnsi="Times New Roman" w:cs="Times New Roman"/>
-        </w:rPr>
-        <w:t xml:space="preserve">, kezdeti </w:t>
-      </w:r>
-      <w:proofErr w:type="spellStart"/>
-      <w:r>
-        <w:rPr>
-          <w:rFonts w:ascii="Times New Roman" w:eastAsia="Times New Roman" w:hAnsi="Times New Roman" w:cs="Times New Roman"/>
-        </w:rPr>
-        <w:t>megalló</w:t>
-      </w:r>
-      <w:proofErr w:type="spellEnd"/>
-      <w:r>
-        <w:rPr>
-          <w:rFonts w:ascii="Times New Roman" w:eastAsia="Times New Roman" w:hAnsi="Times New Roman" w:cs="Times New Roman"/>
-        </w:rPr>
-        <w:t xml:space="preserve">, végső </w:t>
-      </w:r>
-      <w:proofErr w:type="spellStart"/>
-      <w:r>
-        <w:rPr>
-          <w:rFonts w:ascii="Times New Roman" w:eastAsia="Times New Roman" w:hAnsi="Times New Roman" w:cs="Times New Roman"/>
-        </w:rPr>
-        <w:t>megalló</w:t>
-      </w:r>
-      <w:proofErr w:type="spellEnd"/>
-      <w:r>
-        <w:rPr>
-          <w:rFonts w:ascii="Times New Roman" w:eastAsia="Times New Roman" w:hAnsi="Times New Roman" w:cs="Times New Roman"/>
-        </w:rPr>
-        <w:t>, felvevő admin</w:t>
-      </w:r>
-      <w:r>
-        <w:rPr>
-          <w:rFonts w:ascii="Times New Roman" w:eastAsia="Arial" w:hAnsi="Times New Roman" w:cs="Times New Roman"/>
-        </w:rPr>
-        <w:t xml:space="preserve">}  </w:t>
-      </w:r>
-    </w:p>
-    <w:p>
-      <w:pPr>
-        <w:spacing w:after="0"/>
-        <w:ind w:left="-6" w:hanging="11"/>
-        <w:rPr>
-          <w:rFonts w:ascii="Times New Roman" w:eastAsia="Arial" w:hAnsi="Times New Roman" w:cs="Times New Roman"/>
-        </w:rPr>
-      </w:pPr>
-      <w:proofErr w:type="gramStart"/>
-      <w:r>
-        <w:rPr>
-          <w:rFonts w:ascii="Times New Roman" w:eastAsia="Arial" w:hAnsi="Times New Roman" w:cs="Times New Roman"/>
-        </w:rPr>
-        <w:t xml:space="preserve">{ </w:t>
-      </w:r>
-      <w:r>
-        <w:rPr>
-          <w:rFonts w:ascii="Times New Roman" w:eastAsia="Times New Roman" w:hAnsi="Times New Roman" w:cs="Times New Roman"/>
-        </w:rPr>
-        <w:t>Vonat.vonatszám</w:t>
-      </w:r>
-      <w:proofErr w:type="gramEnd"/>
-      <w:r>
-        <w:rPr>
-          <w:rFonts w:ascii="Times New Roman" w:eastAsia="Times New Roman" w:hAnsi="Times New Roman" w:cs="Times New Roman"/>
-        </w:rPr>
-        <w:t>, Vonat.indulási idő,</w:t>
-      </w:r>
-      <w:r>
-        <w:rPr>
-          <w:rFonts w:ascii="Times New Roman" w:eastAsia="Times New Roman" w:hAnsi="Times New Roman" w:cs="Times New Roman"/>
-          <w:u w:val="single"/>
-        </w:rPr>
-        <w:t xml:space="preserve"> </w:t>
-      </w:r>
-      <w:proofErr w:type="spellStart"/>
-      <w:r>
-        <w:rPr>
-          <w:rFonts w:ascii="Times New Roman" w:eastAsia="Times New Roman" w:hAnsi="Times New Roman" w:cs="Times New Roman"/>
-        </w:rPr>
-        <w:t>Állomás.név</w:t>
-      </w:r>
-      <w:proofErr w:type="spellEnd"/>
-      <w:r>
-        <w:rPr>
-          <w:rFonts w:ascii="Times New Roman" w:eastAsia="Times New Roman" w:hAnsi="Times New Roman" w:cs="Times New Roman"/>
-        </w:rPr>
-        <w:t xml:space="preserve">, </w:t>
-      </w:r>
-      <w:proofErr w:type="spellStart"/>
-      <w:r>
-        <w:rPr>
-          <w:rFonts w:ascii="Times New Roman" w:eastAsia="Times New Roman" w:hAnsi="Times New Roman" w:cs="Times New Roman"/>
-        </w:rPr>
-        <w:t>Állomás.hely</w:t>
-      </w:r>
-      <w:proofErr w:type="spellEnd"/>
-      <w:r>
-        <w:rPr>
-          <w:rFonts w:ascii="Times New Roman" w:eastAsia="Arial" w:hAnsi="Times New Roman" w:cs="Times New Roman"/>
-        </w:rPr>
-        <w:t xml:space="preserve"> }→{</w:t>
-      </w:r>
-      <w:r>
-        <w:rPr>
-          <w:rFonts w:ascii="Times New Roman" w:eastAsia="Times New Roman" w:hAnsi="Times New Roman" w:cs="Times New Roman"/>
-        </w:rPr>
-        <w:t xml:space="preserve"> napok, mikor</w:t>
-      </w:r>
-      <w:r>
-        <w:rPr>
-          <w:rFonts w:ascii="Times New Roman" w:eastAsia="Arial" w:hAnsi="Times New Roman" w:cs="Times New Roman"/>
-        </w:rPr>
-        <w:t xml:space="preserve"> }  </w:t>
-      </w:r>
-    </w:p>
-    <w:p>
-      <w:pPr>
-        <w:spacing w:after="0"/>
-        <w:ind w:left="-6" w:hanging="11"/>
-        <w:rPr>
-          <w:rFonts w:ascii="Times New Roman" w:hAnsi="Times New Roman" w:cs="Times New Roman"/>
-        </w:rPr>
-      </w:pPr>
-      <w:proofErr w:type="gramStart"/>
-      <w:r>
-        <w:rPr>
-          <w:rFonts w:ascii="Times New Roman" w:eastAsia="Arial" w:hAnsi="Times New Roman" w:cs="Times New Roman"/>
-        </w:rPr>
-        <w:t xml:space="preserve">{ </w:t>
-      </w:r>
-      <w:proofErr w:type="spellStart"/>
-      <w:r>
-        <w:rPr>
-          <w:rFonts w:ascii="Times New Roman" w:eastAsia="Arial" w:hAnsi="Times New Roman" w:cs="Times New Roman"/>
-        </w:rPr>
-        <w:t>Allomás.</w:t>
-      </w:r>
-      <w:r>
-        <w:rPr>
-          <w:rFonts w:ascii="Times New Roman" w:eastAsia="Times New Roman" w:hAnsi="Times New Roman" w:cs="Times New Roman"/>
-        </w:rPr>
-        <w:t>név</w:t>
-      </w:r>
-      <w:proofErr w:type="spellEnd"/>
-      <w:proofErr w:type="gramEnd"/>
-      <w:r>
-        <w:rPr>
-          <w:rFonts w:ascii="Times New Roman" w:eastAsia="Times New Roman" w:hAnsi="Times New Roman" w:cs="Times New Roman"/>
-        </w:rPr>
-        <w:t xml:space="preserve"> </w:t>
-      </w:r>
-      <w:r>
-        <w:rPr>
-          <w:rFonts w:ascii="Times New Roman" w:eastAsia="Arial" w:hAnsi="Times New Roman" w:cs="Times New Roman"/>
-        </w:rPr>
-        <w:t xml:space="preserve">}→{ </w:t>
-      </w:r>
-      <w:proofErr w:type="spellStart"/>
-      <w:r>
-        <w:rPr>
-          <w:rFonts w:ascii="Times New Roman" w:eastAsia="Times New Roman" w:hAnsi="Times New Roman" w:cs="Times New Roman"/>
-        </w:rPr>
-        <w:t>Admin.email</w:t>
-      </w:r>
-      <w:proofErr w:type="spellEnd"/>
-      <w:r>
-        <w:rPr>
-          <w:rFonts w:ascii="Times New Roman" w:eastAsia="Times New Roman" w:hAnsi="Times New Roman" w:cs="Times New Roman"/>
-        </w:rPr>
-        <w:t>, hely, felvevő admin</w:t>
-      </w:r>
-      <w:r>
-        <w:rPr>
-          <w:rFonts w:ascii="Times New Roman" w:eastAsia="Arial" w:hAnsi="Times New Roman" w:cs="Times New Roman"/>
-        </w:rPr>
-        <w:t xml:space="preserve"> }  </w:t>
-      </w:r>
-    </w:p>
-    <w:p>
-      <w:pPr>
-        <w:pStyle w:val="Default"/>
-        <w:spacing w:after="120"/>
-        <w:jc w:val="both"/>
-        <w:rPr>
-          <w:rFonts w:ascii="Times New Roman" w:hAnsi="Times New Roman" w:cs="Times New Roman"/>
-        </w:rPr>
-      </w:pPr>
-      <w:r>
-        <w:rPr>
-          <w:rFonts w:ascii="Times New Roman" w:hAnsi="Times New Roman" w:cs="Times New Roman"/>
-        </w:rPr>
-        <w:t>Az 1. normálforma teljesül, mert minden attribútum atomi alakban van, vagyis nincsenek összetett vagy többértékű attribútumok.</w:t>
-      </w:r>
-    </w:p>
-    <w:p>
-      <w:pPr>
-        <w:pStyle w:val="Default"/>
-        <w:spacing w:after="120"/>
-        <w:jc w:val="both"/>
-        <w:rPr>
-          <w:rFonts w:ascii="Times New Roman" w:hAnsi="Times New Roman" w:cs="Times New Roman"/>
-        </w:rPr>
-      </w:pPr>
-      <w:r>
-        <w:rPr>
-          <w:rFonts w:ascii="Times New Roman" w:hAnsi="Times New Roman" w:cs="Times New Roman"/>
-        </w:rPr>
-        <w:t>2. normálforma:</w:t>
-      </w:r>
-    </w:p>
-    <w:p>
-      <w:pPr>
-        <w:pStyle w:val="Default"/>
-        <w:jc w:val="both"/>
-        <w:rPr>
-          <w:rFonts w:ascii="Times New Roman" w:hAnsi="Times New Roman" w:cs="Times New Roman"/>
-        </w:rPr>
-      </w:pPr>
-      <w:r>
-        <w:rPr>
-          <w:rFonts w:ascii="Times New Roman" w:hAnsi="Times New Roman" w:cs="Times New Roman"/>
-        </w:rPr>
-        <w:t xml:space="preserve">A </w:t>
-      </w:r>
-      <w:r>
-        <w:rPr>
-          <w:rFonts w:ascii="Times New Roman" w:eastAsia="Times New Roman" w:hAnsi="Times New Roman" w:cs="Times New Roman"/>
-        </w:rPr>
-        <w:t xml:space="preserve">Tag </w:t>
-      </w:r>
-      <w:r>
-        <w:rPr>
-          <w:rFonts w:ascii="Times New Roman" w:hAnsi="Times New Roman" w:cs="Times New Roman"/>
-        </w:rPr>
-        <w:t xml:space="preserve">sémában egyetlen attribútum </w:t>
-      </w:r>
-      <w:r>
-        <w:rPr>
-          <w:rFonts w:ascii="Times New Roman" w:hAnsi="Times New Roman" w:cs="Times New Roman"/>
-        </w:rPr>
-        <w:t>alkotja a kulcsot, így minden másodlagos attribútum teljesen függ a séma bármely kulcsától, tehát 2NF alakban van.</w:t>
-      </w:r>
-    </w:p>
-    <w:p>
-      <w:pPr>
-        <w:pStyle w:val="Default"/>
-        <w:jc w:val="both"/>
-        <w:rPr>
-          <w:rFonts w:ascii="Times New Roman" w:hAnsi="Times New Roman" w:cs="Times New Roman"/>
-        </w:rPr>
-      </w:pPr>
-      <w:r>
-        <w:rPr>
-          <w:rFonts w:ascii="Times New Roman" w:hAnsi="Times New Roman" w:cs="Times New Roman"/>
-        </w:rPr>
-        <w:t xml:space="preserve">A </w:t>
-      </w:r>
-      <w:r>
-        <w:rPr>
-          <w:rFonts w:ascii="Times New Roman" w:eastAsia="Times New Roman" w:hAnsi="Times New Roman" w:cs="Times New Roman"/>
-        </w:rPr>
-        <w:t xml:space="preserve">Jegy </w:t>
-      </w:r>
-      <w:r>
-        <w:rPr>
-          <w:rFonts w:ascii="Times New Roman" w:hAnsi="Times New Roman" w:cs="Times New Roman"/>
-        </w:rPr>
-        <w:t>sémában egyetlen attribútum alkotja a kulcsot, így minden másodlagos attribútum teljesen függ a séma bármely kulcsától, tehát 2NF alak</w:t>
-      </w:r>
-      <w:r>
-        <w:rPr>
-          <w:rFonts w:ascii="Times New Roman" w:hAnsi="Times New Roman" w:cs="Times New Roman"/>
-        </w:rPr>
-        <w:t>ban van.</w:t>
-      </w:r>
-    </w:p>
-    <w:p>
-      <w:pPr>
-        <w:pStyle w:val="Default"/>
-        <w:jc w:val="both"/>
-        <w:rPr>
-          <w:rFonts w:ascii="Times New Roman" w:hAnsi="Times New Roman" w:cs="Times New Roman"/>
-        </w:rPr>
-      </w:pPr>
-      <w:r>
-        <w:rPr>
-          <w:rFonts w:ascii="Times New Roman" w:hAnsi="Times New Roman" w:cs="Times New Roman"/>
-        </w:rPr>
-        <w:t xml:space="preserve">A </w:t>
-      </w:r>
-      <w:r>
-        <w:rPr>
-          <w:rFonts w:ascii="Times New Roman" w:eastAsia="Times New Roman" w:hAnsi="Times New Roman" w:cs="Times New Roman"/>
-        </w:rPr>
-        <w:t xml:space="preserve">Vonat </w:t>
-      </w:r>
-      <w:r>
-        <w:rPr>
-          <w:rFonts w:ascii="Times New Roman" w:hAnsi="Times New Roman" w:cs="Times New Roman"/>
-        </w:rPr>
-        <w:t>séma 2NF-ben van, mert a mikor attribútum {</w:t>
-      </w:r>
-      <w:r>
-        <w:rPr>
-          <w:rFonts w:ascii="Times New Roman" w:eastAsia="Times New Roman" w:hAnsi="Times New Roman" w:cs="Times New Roman"/>
-        </w:rPr>
-        <w:t>vonatszám, indulási idő</w:t>
-      </w:r>
-      <w:r>
-        <w:rPr>
-          <w:rFonts w:ascii="Times New Roman" w:hAnsi="Times New Roman" w:cs="Times New Roman"/>
-        </w:rPr>
-        <w:t>} halmaztól függ.</w:t>
-      </w:r>
-    </w:p>
-    <w:p>
-      <w:pPr>
-        <w:pStyle w:val="Default"/>
-        <w:jc w:val="both"/>
-        <w:rPr>
-          <w:rFonts w:ascii="Times New Roman" w:hAnsi="Times New Roman" w:cs="Times New Roman"/>
-        </w:rPr>
-      </w:pPr>
-      <w:r>
-        <w:rPr>
-          <w:rFonts w:ascii="Times New Roman" w:hAnsi="Times New Roman" w:cs="Times New Roman"/>
-        </w:rPr>
-        <w:t xml:space="preserve">A </w:t>
-      </w:r>
-      <w:r>
-        <w:rPr>
-          <w:rFonts w:ascii="Times New Roman" w:eastAsia="Times New Roman" w:hAnsi="Times New Roman" w:cs="Times New Roman"/>
-        </w:rPr>
-        <w:t xml:space="preserve">Admin </w:t>
-      </w:r>
-      <w:r>
-        <w:rPr>
-          <w:rFonts w:ascii="Times New Roman" w:hAnsi="Times New Roman" w:cs="Times New Roman"/>
-        </w:rPr>
-        <w:t>sémában egyetlen attribútum alkotja a kulcsot, így minden másodlagos attribútum teljesen függ a séma bármely kulcsától, tehát 2NF alakban van.</w:t>
-      </w:r>
-    </w:p>
-    <w:p>
-      <w:pPr>
-        <w:pStyle w:val="Default"/>
-        <w:jc w:val="both"/>
-        <w:rPr>
-          <w:rFonts w:ascii="Times New Roman" w:hAnsi="Times New Roman" w:cs="Times New Roman"/>
-        </w:rPr>
-      </w:pPr>
-      <w:proofErr w:type="gramStart"/>
-      <w:r>
-        <w:rPr>
-          <w:rFonts w:ascii="Times New Roman" w:hAnsi="Times New Roman" w:cs="Times New Roman"/>
-        </w:rPr>
-        <w:lastRenderedPageBreak/>
-        <w:t>A</w:t>
-      </w:r>
-      <w:proofErr w:type="gramEnd"/>
-      <w:r>
-        <w:rPr>
-          <w:rFonts w:ascii="Times New Roman" w:hAnsi="Times New Roman" w:cs="Times New Roman"/>
-        </w:rPr>
-        <w:t xml:space="preserve"> </w:t>
-      </w:r>
-      <w:r>
-        <w:rPr>
-          <w:rFonts w:ascii="Times New Roman" w:eastAsia="Times New Roman" w:hAnsi="Times New Roman" w:cs="Times New Roman"/>
-        </w:rPr>
-        <w:t>Ál</w:t>
-      </w:r>
-      <w:r>
-        <w:rPr>
-          <w:rFonts w:ascii="Times New Roman" w:eastAsia="Times New Roman" w:hAnsi="Times New Roman" w:cs="Times New Roman"/>
-        </w:rPr>
-        <w:t xml:space="preserve">lomás </w:t>
-      </w:r>
-      <w:r>
-        <w:rPr>
-          <w:rFonts w:ascii="Times New Roman" w:hAnsi="Times New Roman" w:cs="Times New Roman"/>
-        </w:rPr>
-        <w:t>sémában egyetlen attribútum alkotja a kulcsot, így minden másodlagos attribútum teljesen függ a séma bármely kulcsától, tehát 2NF alakban van.</w:t>
-      </w:r>
-    </w:p>
-    <w:p>
-      <w:pPr>
-        <w:pStyle w:val="Default"/>
-        <w:jc w:val="both"/>
-        <w:rPr>
-          <w:rFonts w:ascii="Times New Roman" w:hAnsi="Times New Roman" w:cs="Times New Roman"/>
-        </w:rPr>
-      </w:pPr>
-      <w:r>
-        <w:rPr>
-          <w:rFonts w:ascii="Times New Roman" w:hAnsi="Times New Roman" w:cs="Times New Roman"/>
-        </w:rPr>
-        <w:t xml:space="preserve">A </w:t>
-      </w:r>
-      <w:r>
-        <w:rPr>
-          <w:rFonts w:ascii="Times New Roman" w:eastAsia="Times New Roman" w:hAnsi="Times New Roman" w:cs="Times New Roman"/>
-        </w:rPr>
-        <w:t xml:space="preserve">Tulajdonos </w:t>
-      </w:r>
-      <w:r>
-        <w:rPr>
-          <w:rFonts w:ascii="Times New Roman" w:hAnsi="Times New Roman" w:cs="Times New Roman"/>
-        </w:rPr>
-        <w:t>séma 2NF-ben van, mert a mikor attribútum {</w:t>
-      </w:r>
-      <w:proofErr w:type="spellStart"/>
-      <w:r>
-        <w:rPr>
-          <w:rFonts w:ascii="Times New Roman" w:eastAsia="Times New Roman" w:hAnsi="Times New Roman" w:cs="Times New Roman"/>
-        </w:rPr>
-        <w:t>Tag.email</w:t>
-      </w:r>
-      <w:proofErr w:type="spellEnd"/>
-      <w:r>
-        <w:rPr>
-          <w:rFonts w:ascii="Times New Roman" w:eastAsia="Times New Roman" w:hAnsi="Times New Roman" w:cs="Times New Roman"/>
-        </w:rPr>
-        <w:t xml:space="preserve">, </w:t>
-      </w:r>
-      <w:proofErr w:type="spellStart"/>
-      <w:r>
-        <w:rPr>
-          <w:rFonts w:ascii="Times New Roman" w:eastAsia="Times New Roman" w:hAnsi="Times New Roman" w:cs="Times New Roman"/>
-        </w:rPr>
-        <w:t>Jegy.azonosító</w:t>
-      </w:r>
-      <w:proofErr w:type="spellEnd"/>
-      <w:r>
-        <w:rPr>
-          <w:rFonts w:ascii="Times New Roman" w:hAnsi="Times New Roman" w:cs="Times New Roman"/>
-        </w:rPr>
-        <w:t>} halmaztól függ.</w:t>
-      </w:r>
-    </w:p>
-    <w:p>
-      <w:pPr>
-        <w:pStyle w:val="Default"/>
-        <w:spacing w:after="120"/>
-        <w:jc w:val="both"/>
-        <w:rPr>
-          <w:rFonts w:ascii="Times New Roman" w:hAnsi="Times New Roman" w:cs="Times New Roman"/>
-        </w:rPr>
-      </w:pPr>
-      <w:r>
-        <w:rPr>
-          <w:rFonts w:ascii="Times New Roman" w:hAnsi="Times New Roman" w:cs="Times New Roman"/>
-        </w:rPr>
-        <w:t xml:space="preserve">A </w:t>
-      </w:r>
-      <w:r>
-        <w:rPr>
-          <w:rFonts w:ascii="Times New Roman" w:eastAsia="Times New Roman" w:hAnsi="Times New Roman" w:cs="Times New Roman"/>
-        </w:rPr>
-        <w:t>Megáll</w:t>
-      </w:r>
-      <w:r>
-        <w:rPr>
-          <w:rFonts w:ascii="Times New Roman" w:eastAsia="Times New Roman" w:hAnsi="Times New Roman" w:cs="Times New Roman"/>
-        </w:rPr>
-        <w:t xml:space="preserve"> </w:t>
-      </w:r>
-      <w:r>
-        <w:rPr>
-          <w:rFonts w:ascii="Times New Roman" w:hAnsi="Times New Roman" w:cs="Times New Roman"/>
-        </w:rPr>
-        <w:t>séma 2NF-ben van, mert a mikor attribútum {</w:t>
-      </w:r>
-      <w:r>
-        <w:rPr>
-          <w:rFonts w:ascii="Times New Roman" w:eastAsia="Times New Roman" w:hAnsi="Times New Roman" w:cs="Times New Roman"/>
-        </w:rPr>
-        <w:t xml:space="preserve">Vonat.vonatszám, Vonat.indulási idő, </w:t>
-      </w:r>
-      <w:proofErr w:type="spellStart"/>
-      <w:r>
-        <w:rPr>
-          <w:rFonts w:ascii="Times New Roman" w:eastAsia="Times New Roman" w:hAnsi="Times New Roman" w:cs="Times New Roman"/>
-        </w:rPr>
-        <w:t>Állomás.név</w:t>
-      </w:r>
-      <w:proofErr w:type="spellEnd"/>
-      <w:r>
-        <w:rPr>
-          <w:rFonts w:ascii="Times New Roman" w:eastAsia="Times New Roman" w:hAnsi="Times New Roman" w:cs="Times New Roman"/>
-        </w:rPr>
-        <w:t xml:space="preserve">, </w:t>
-      </w:r>
-      <w:proofErr w:type="spellStart"/>
-      <w:r>
-        <w:rPr>
-          <w:rFonts w:ascii="Times New Roman" w:eastAsia="Times New Roman" w:hAnsi="Times New Roman" w:cs="Times New Roman"/>
-        </w:rPr>
-        <w:t>Állomás.hely</w:t>
-      </w:r>
-      <w:proofErr w:type="spellEnd"/>
-      <w:r>
-        <w:rPr>
-          <w:rFonts w:ascii="Times New Roman" w:hAnsi="Times New Roman" w:cs="Times New Roman"/>
-        </w:rPr>
-        <w:t>} halmaztól függ.</w:t>
-      </w:r>
-    </w:p>
-    <w:p>
-      <w:pPr>
-        <w:pStyle w:val="Default"/>
-        <w:spacing w:after="120"/>
-        <w:jc w:val="both"/>
-        <w:rPr>
-          <w:rFonts w:ascii="Times New Roman" w:hAnsi="Times New Roman" w:cs="Times New Roman"/>
-        </w:rPr>
-      </w:pPr>
-      <w:r>
-        <w:rPr>
-          <w:rFonts w:ascii="Times New Roman" w:hAnsi="Times New Roman" w:cs="Times New Roman"/>
-        </w:rPr>
-        <w:t>3. normálforma:</w:t>
-      </w:r>
-    </w:p>
-    <w:p>
-      <w:pPr>
-        <w:pStyle w:val="Default"/>
-        <w:jc w:val="both"/>
-        <w:rPr>
-          <w:rFonts w:ascii="Times New Roman" w:hAnsi="Times New Roman" w:cs="Times New Roman"/>
-        </w:rPr>
-      </w:pPr>
-      <w:r>
-        <w:rPr>
-          <w:rFonts w:ascii="Times New Roman" w:hAnsi="Times New Roman" w:cs="Times New Roman"/>
-        </w:rPr>
-        <w:t xml:space="preserve">A </w:t>
-      </w:r>
-      <w:r>
-        <w:rPr>
-          <w:rFonts w:ascii="Times New Roman" w:eastAsia="Times New Roman" w:hAnsi="Times New Roman" w:cs="Times New Roman"/>
-        </w:rPr>
-        <w:t xml:space="preserve">Tag </w:t>
-      </w:r>
-      <w:r>
-        <w:rPr>
-          <w:rFonts w:ascii="Times New Roman" w:hAnsi="Times New Roman" w:cs="Times New Roman"/>
-        </w:rPr>
-        <w:t>séma 3NF-ben van, mert minden másodlagos attribútuma közvetlenül függ bármely kulcstól.</w:t>
-      </w:r>
-    </w:p>
-    <w:p>
-      <w:pPr>
-        <w:pStyle w:val="Default"/>
-        <w:jc w:val="both"/>
-        <w:rPr>
-          <w:rFonts w:ascii="Times New Roman" w:hAnsi="Times New Roman" w:cs="Times New Roman"/>
-        </w:rPr>
-      </w:pPr>
-      <w:r>
-        <w:rPr>
-          <w:rFonts w:ascii="Times New Roman" w:hAnsi="Times New Roman" w:cs="Times New Roman"/>
-        </w:rPr>
-        <w:t xml:space="preserve">A </w:t>
-      </w:r>
-      <w:r>
-        <w:rPr>
-          <w:rFonts w:ascii="Times New Roman" w:eastAsia="Times New Roman" w:hAnsi="Times New Roman" w:cs="Times New Roman"/>
-        </w:rPr>
-        <w:t xml:space="preserve">Jegy </w:t>
-      </w:r>
-      <w:r>
-        <w:rPr>
-          <w:rFonts w:ascii="Times New Roman" w:hAnsi="Times New Roman" w:cs="Times New Roman"/>
-        </w:rPr>
-        <w:t>séma 3NF-ben va</w:t>
-      </w:r>
-      <w:r>
-        <w:rPr>
-          <w:rFonts w:ascii="Times New Roman" w:hAnsi="Times New Roman" w:cs="Times New Roman"/>
-        </w:rPr>
-        <w:t>n, mert minden másodlagos attribútuma közvetlenül függ bármely kulcstól.</w:t>
-      </w:r>
-    </w:p>
-    <w:p>
-      <w:pPr>
-        <w:pStyle w:val="Default"/>
-        <w:jc w:val="both"/>
-        <w:rPr>
-          <w:rFonts w:ascii="Times New Roman" w:hAnsi="Times New Roman" w:cs="Times New Roman"/>
-        </w:rPr>
-      </w:pPr>
-      <w:r>
-        <w:rPr>
-          <w:rFonts w:ascii="Times New Roman" w:hAnsi="Times New Roman" w:cs="Times New Roman"/>
-        </w:rPr>
-        <w:t xml:space="preserve">A </w:t>
-      </w:r>
-      <w:r>
-        <w:rPr>
-          <w:rFonts w:ascii="Times New Roman" w:eastAsia="Times New Roman" w:hAnsi="Times New Roman" w:cs="Times New Roman"/>
-        </w:rPr>
-        <w:t xml:space="preserve">Vonat </w:t>
-      </w:r>
-      <w:r>
-        <w:rPr>
-          <w:rFonts w:ascii="Times New Roman" w:hAnsi="Times New Roman" w:cs="Times New Roman"/>
-        </w:rPr>
-        <w:t>séma 3NF-ben van, mert minden másodlagos attribútuma közvetlenül függ bármely kulcstól.</w:t>
-      </w:r>
-    </w:p>
-    <w:p>
-      <w:pPr>
-        <w:pStyle w:val="Default"/>
-        <w:jc w:val="both"/>
-        <w:rPr>
-          <w:rFonts w:ascii="Times New Roman" w:hAnsi="Times New Roman" w:cs="Times New Roman"/>
-        </w:rPr>
-      </w:pPr>
-      <w:r>
-        <w:rPr>
-          <w:rFonts w:ascii="Times New Roman" w:hAnsi="Times New Roman" w:cs="Times New Roman"/>
-        </w:rPr>
-        <w:t xml:space="preserve">A </w:t>
-      </w:r>
-      <w:r>
-        <w:rPr>
-          <w:rFonts w:ascii="Times New Roman" w:eastAsia="Times New Roman" w:hAnsi="Times New Roman" w:cs="Times New Roman"/>
-        </w:rPr>
-        <w:t xml:space="preserve">Admin </w:t>
-      </w:r>
-      <w:r>
-        <w:rPr>
-          <w:rFonts w:ascii="Times New Roman" w:hAnsi="Times New Roman" w:cs="Times New Roman"/>
-        </w:rPr>
-        <w:t>séma 3NF-ben van, mert minden másodlagos attribútuma közvetlenül függ bármely k</w:t>
-      </w:r>
-      <w:r>
-        <w:rPr>
-          <w:rFonts w:ascii="Times New Roman" w:hAnsi="Times New Roman" w:cs="Times New Roman"/>
-        </w:rPr>
-        <w:t>ulcstól.</w:t>
-      </w:r>
-    </w:p>
-    <w:p>
-      <w:pPr>
-        <w:pStyle w:val="Default"/>
-        <w:jc w:val="both"/>
-        <w:rPr>
-          <w:rFonts w:ascii="Times New Roman" w:hAnsi="Times New Roman" w:cs="Times New Roman"/>
-        </w:rPr>
-      </w:pPr>
-      <w:proofErr w:type="gramStart"/>
-      <w:r>
-        <w:rPr>
-          <w:rFonts w:ascii="Times New Roman" w:hAnsi="Times New Roman" w:cs="Times New Roman"/>
-        </w:rPr>
-        <w:t>A</w:t>
-      </w:r>
-      <w:proofErr w:type="gramEnd"/>
-      <w:r>
-        <w:rPr>
-          <w:rFonts w:ascii="Times New Roman" w:hAnsi="Times New Roman" w:cs="Times New Roman"/>
-        </w:rPr>
-        <w:t xml:space="preserve"> </w:t>
-      </w:r>
-      <w:r>
-        <w:rPr>
-          <w:rFonts w:ascii="Times New Roman" w:eastAsia="Times New Roman" w:hAnsi="Times New Roman" w:cs="Times New Roman"/>
-        </w:rPr>
-        <w:t xml:space="preserve">Állomás </w:t>
-      </w:r>
-      <w:r>
-        <w:rPr>
-          <w:rFonts w:ascii="Times New Roman" w:hAnsi="Times New Roman" w:cs="Times New Roman"/>
-        </w:rPr>
-        <w:t>séma 3NF-ben van, mert minden másodlagos attribútuma közvetlenül függ bármely kulcstól.</w:t>
-      </w:r>
-    </w:p>
-    <w:p>
-      <w:pPr>
-        <w:pStyle w:val="Default"/>
-        <w:jc w:val="both"/>
-        <w:rPr>
-          <w:rFonts w:ascii="Times New Roman" w:hAnsi="Times New Roman" w:cs="Times New Roman"/>
-        </w:rPr>
-      </w:pPr>
-      <w:r>
-        <w:rPr>
-          <w:rFonts w:ascii="Times New Roman" w:hAnsi="Times New Roman" w:cs="Times New Roman"/>
-        </w:rPr>
-        <w:t xml:space="preserve">A </w:t>
-      </w:r>
-      <w:r>
-        <w:rPr>
-          <w:rFonts w:ascii="Times New Roman" w:eastAsia="Times New Roman" w:hAnsi="Times New Roman" w:cs="Times New Roman"/>
-        </w:rPr>
-        <w:t xml:space="preserve">Tulajdonos </w:t>
-      </w:r>
-      <w:r>
-        <w:rPr>
-          <w:rFonts w:ascii="Times New Roman" w:hAnsi="Times New Roman" w:cs="Times New Roman"/>
-        </w:rPr>
-        <w:t>séma 3NF-ben van, mert nincs másodlagos attribútuma.</w:t>
-      </w:r>
-    </w:p>
-    <w:p>
-      <w:pPr>
-        <w:pStyle w:val="Default"/>
-        <w:jc w:val="both"/>
-        <w:rPr>
-          <w:rFonts w:ascii="Times New Roman" w:hAnsi="Times New Roman" w:cs="Times New Roman"/>
-        </w:rPr>
-      </w:pPr>
-      <w:r>
-        <w:rPr>
-          <w:rFonts w:ascii="Times New Roman" w:hAnsi="Times New Roman" w:cs="Times New Roman"/>
-        </w:rPr>
-        <w:t xml:space="preserve">A </w:t>
-      </w:r>
-      <w:r>
-        <w:rPr>
-          <w:rFonts w:ascii="Times New Roman" w:eastAsia="Times New Roman" w:hAnsi="Times New Roman" w:cs="Times New Roman"/>
-        </w:rPr>
-        <w:t xml:space="preserve">Megáll </w:t>
-      </w:r>
-      <w:r>
-        <w:rPr>
-          <w:rFonts w:ascii="Times New Roman" w:hAnsi="Times New Roman" w:cs="Times New Roman"/>
-        </w:rPr>
-        <w:t>séma 3NF-ben van, mert minden másodlagos attribútuma közvetlenül függ bárm</w:t>
-      </w:r>
-      <w:r>
-        <w:rPr>
-          <w:rFonts w:ascii="Times New Roman" w:hAnsi="Times New Roman" w:cs="Times New Roman"/>
-        </w:rPr>
-        <w:t>ely kulcstól.</w:t>
       </w:r>
     </w:p>
     <w:p>
@@ -3776,6 +3742,702 @@
         <w:spacing w:after="240"/>
         <w:jc w:val="both"/>
         <w:rPr>
+          <w:rFonts w:ascii="Times New Roman" w:hAnsi="Times New Roman" w:cs="Times New Roman"/>
+          <w:b/>
+        </w:rPr>
+      </w:pPr>
+      <w:r>
+        <w:rPr>
+          <w:rFonts w:ascii="Times New Roman" w:hAnsi="Times New Roman" w:cs="Times New Roman"/>
+          <w:b/>
+        </w:rPr>
+        <w:t>Normalizálás:</w:t>
+      </w:r>
+    </w:p>
+    <w:p>
+      <w:pPr>
+        <w:pStyle w:val="Default"/>
+        <w:spacing w:after="240"/>
+        <w:jc w:val="both"/>
+        <w:rPr>
+          <w:rFonts w:ascii="Times New Roman" w:hAnsi="Times New Roman" w:cs="Times New Roman"/>
+        </w:rPr>
+      </w:pPr>
+      <w:r>
+        <w:rPr>
+          <w:rFonts w:ascii="Times New Roman" w:hAnsi="Times New Roman" w:cs="Times New Roman"/>
+        </w:rPr>
+        <w:t>Az 1. normálforma teljesül, mert minden attribútum atomi alakban van, vagyis nincsenek összetett vagy többértékű attribútumok.</w:t>
+      </w:r>
+    </w:p>
+    <w:p>
+      <w:pPr>
+        <w:pStyle w:val="Default"/>
+        <w:spacing w:after="240"/>
+        <w:jc w:val="both"/>
+        <w:rPr>
+          <w:rFonts w:ascii="Times New Roman" w:hAnsi="Times New Roman" w:cs="Times New Roman"/>
+        </w:rPr>
+      </w:pPr>
+      <w:r>
+        <w:rPr>
+          <w:rFonts w:ascii="Times New Roman" w:hAnsi="Times New Roman" w:cs="Times New Roman"/>
+        </w:rPr>
+        <w:t>2. normálforma:</w:t>
+      </w:r>
+    </w:p>
+    <w:p>
+      <w:pPr>
+        <w:pStyle w:val="Default"/>
+        <w:spacing w:after="240"/>
+        <w:jc w:val="both"/>
+        <w:rPr>
+          <w:rFonts w:ascii="Times New Roman" w:hAnsi="Times New Roman" w:cs="Times New Roman"/>
+        </w:rPr>
+      </w:pPr>
+      <w:r>
+        <w:rPr>
+          <w:rFonts w:ascii="Times New Roman" w:hAnsi="Times New Roman" w:cs="Times New Roman"/>
+        </w:rPr>
+        <w:t xml:space="preserve">A </w:t>
+      </w:r>
+      <w:r>
+        <w:rPr>
+          <w:rFonts w:ascii="Times New Roman" w:eastAsia="Times New Roman" w:hAnsi="Times New Roman" w:cs="Times New Roman"/>
+        </w:rPr>
+        <w:t xml:space="preserve">Tag </w:t>
+      </w:r>
+      <w:r>
+        <w:rPr>
+          <w:rFonts w:ascii="Times New Roman" w:hAnsi="Times New Roman" w:cs="Times New Roman"/>
+        </w:rPr>
+        <w:t>sémában egyetlen attribútum alkotja a kulcsot, így minden másodlagos attribútum teljesen függ a séma bármely kulcsától, tehát 2NF alakban van.</w:t>
+      </w:r>
+    </w:p>
+    <w:p>
+      <w:pPr>
+        <w:pStyle w:val="Default"/>
+        <w:spacing w:after="240"/>
+        <w:jc w:val="both"/>
+        <w:rPr>
+          <w:rFonts w:ascii="Times New Roman" w:hAnsi="Times New Roman" w:cs="Times New Roman"/>
+        </w:rPr>
+      </w:pPr>
+      <w:r>
+        <w:rPr>
+          <w:rFonts w:ascii="Times New Roman" w:hAnsi="Times New Roman" w:cs="Times New Roman"/>
+        </w:rPr>
+        <w:t xml:space="preserve">A </w:t>
+      </w:r>
+      <w:r>
+        <w:rPr>
+          <w:rFonts w:ascii="Times New Roman" w:eastAsia="Times New Roman" w:hAnsi="Times New Roman" w:cs="Times New Roman"/>
+        </w:rPr>
+        <w:t>Admin</w:t>
+      </w:r>
+      <w:r>
+        <w:rPr>
+          <w:rFonts w:ascii="Times New Roman" w:eastAsia="Times New Roman" w:hAnsi="Times New Roman" w:cs="Times New Roman"/>
+        </w:rPr>
+        <w:t xml:space="preserve"> </w:t>
+      </w:r>
+      <w:r>
+        <w:rPr>
+          <w:rFonts w:ascii="Times New Roman" w:hAnsi="Times New Roman" w:cs="Times New Roman"/>
+        </w:rPr>
+        <w:t>sémában egyetlen attribútum alkotja a kulcsot, így minden másodlagos attribútum teljesen függ a séma bármely kulcsától, tehát 2NF alakban van.</w:t>
+      </w:r>
+    </w:p>
+    <w:p>
+      <w:pPr>
+        <w:pStyle w:val="Default"/>
+        <w:spacing w:after="240"/>
+        <w:jc w:val="both"/>
+        <w:rPr>
+          <w:rFonts w:ascii="Times New Roman" w:hAnsi="Times New Roman" w:cs="Times New Roman"/>
+        </w:rPr>
+      </w:pPr>
+      <w:r>
+        <w:rPr>
+          <w:rFonts w:ascii="Times New Roman" w:hAnsi="Times New Roman" w:cs="Times New Roman"/>
+        </w:rPr>
+        <w:t xml:space="preserve">A </w:t>
+      </w:r>
+      <w:r>
+        <w:rPr>
+          <w:rFonts w:ascii="Times New Roman" w:eastAsia="Times New Roman" w:hAnsi="Times New Roman" w:cs="Times New Roman"/>
+        </w:rPr>
+        <w:t xml:space="preserve">Jegy </w:t>
+      </w:r>
+      <w:r>
+        <w:rPr>
+          <w:rFonts w:ascii="Times New Roman" w:hAnsi="Times New Roman" w:cs="Times New Roman"/>
+        </w:rPr>
+        <w:t>sémában egyetlen attribútum alkotja a kulcsot, így minden másodlagos attribútum teljesen függ a séma bármely kulcsától, tehát 2NF alakban van.</w:t>
+      </w:r>
+    </w:p>
+    <w:p>
+      <w:pPr>
+        <w:pStyle w:val="Default"/>
+        <w:spacing w:after="240"/>
+        <w:jc w:val="both"/>
+        <w:rPr>
+          <w:rFonts w:ascii="Times New Roman" w:hAnsi="Times New Roman" w:cs="Times New Roman"/>
+        </w:rPr>
+      </w:pPr>
+      <w:r>
+        <w:rPr>
+          <w:rFonts w:ascii="Times New Roman" w:hAnsi="Times New Roman" w:cs="Times New Roman"/>
+        </w:rPr>
+        <w:t xml:space="preserve">A </w:t>
+      </w:r>
+      <w:r>
+        <w:rPr>
+          <w:rFonts w:ascii="Times New Roman" w:eastAsia="Arial" w:hAnsi="Times New Roman" w:cs="Times New Roman"/>
+        </w:rPr>
+        <w:t>Járat</w:t>
+      </w:r>
+      <w:r>
+        <w:rPr>
+          <w:rFonts w:ascii="Times New Roman" w:hAnsi="Times New Roman" w:cs="Times New Roman"/>
+        </w:rPr>
+        <w:t xml:space="preserve"> sémában egyetlen attribútum alkotja a kulcsot, így minden másodlagos attribútum teljesen függ a séma bármely kulcsától, tehát 2NF alakban van.</w:t>
+      </w:r>
+    </w:p>
+    <w:p>
+      <w:pPr>
+        <w:pStyle w:val="Default"/>
+        <w:spacing w:after="240"/>
+        <w:jc w:val="both"/>
+        <w:rPr>
+          <w:rFonts w:ascii="Times New Roman" w:hAnsi="Times New Roman" w:cs="Times New Roman"/>
+        </w:rPr>
+      </w:pPr>
+      <w:r>
+        <w:rPr>
+          <w:rFonts w:ascii="Times New Roman" w:hAnsi="Times New Roman" w:cs="Times New Roman"/>
+        </w:rPr>
+        <w:t xml:space="preserve">A </w:t>
+      </w:r>
+      <w:r>
+        <w:rPr>
+          <w:rFonts w:ascii="Times New Roman" w:hAnsi="Times New Roman" w:cs="Times New Roman"/>
+        </w:rPr>
+        <w:t>Szerelvény</w:t>
+      </w:r>
+      <w:r>
+        <w:rPr>
+          <w:rFonts w:ascii="Times New Roman" w:hAnsi="Times New Roman" w:cs="Times New Roman"/>
+        </w:rPr>
+        <w:t xml:space="preserve"> sémában egyetlen attribútum alkotja a kulcsot, így minden másodlagos attribútum teljesen függ a séma bármely kulcsától, tehát 2NF alakban van.</w:t>
+      </w:r>
+    </w:p>
+    <w:p>
+      <w:pPr>
+        <w:pStyle w:val="Default"/>
+        <w:spacing w:after="240"/>
+        <w:jc w:val="both"/>
+        <w:rPr>
+          <w:rFonts w:ascii="Times New Roman" w:hAnsi="Times New Roman" w:cs="Times New Roman"/>
+        </w:rPr>
+      </w:pPr>
+      <w:proofErr w:type="gramStart"/>
+      <w:r>
+        <w:rPr>
+          <w:rFonts w:ascii="Times New Roman" w:hAnsi="Times New Roman" w:cs="Times New Roman"/>
+        </w:rPr>
+        <w:t>A</w:t>
+      </w:r>
+      <w:proofErr w:type="gramEnd"/>
+      <w:r>
+        <w:rPr>
+          <w:rFonts w:ascii="Times New Roman" w:hAnsi="Times New Roman" w:cs="Times New Roman"/>
+        </w:rPr>
+        <w:t xml:space="preserve"> </w:t>
+      </w:r>
+      <w:r>
+        <w:rPr>
+          <w:rFonts w:ascii="Times New Roman" w:hAnsi="Times New Roman" w:cs="Times New Roman"/>
+        </w:rPr>
+        <w:t>Állomás</w:t>
+      </w:r>
+      <w:r>
+        <w:rPr>
+          <w:rFonts w:ascii="Times New Roman" w:hAnsi="Times New Roman" w:cs="Times New Roman"/>
+        </w:rPr>
+        <w:t xml:space="preserve"> séma 2NF-ben van, mert a </w:t>
+      </w:r>
+      <w:r>
+        <w:rPr>
+          <w:rFonts w:ascii="Times New Roman" w:hAnsi="Times New Roman" w:cs="Times New Roman"/>
+        </w:rPr>
+        <w:t>{</w:t>
+      </w:r>
+      <w:r>
+        <w:rPr>
+          <w:rFonts w:ascii="Times New Roman" w:eastAsia="Times New Roman" w:hAnsi="Times New Roman" w:cs="Times New Roman"/>
+        </w:rPr>
+        <w:t>Járat. járatszám, mikor</w:t>
+      </w:r>
+      <w:r>
+        <w:rPr>
+          <w:rFonts w:ascii="Times New Roman" w:eastAsia="Times New Roman" w:hAnsi="Times New Roman" w:cs="Times New Roman"/>
+        </w:rPr>
+        <w:t>}</w:t>
+      </w:r>
+      <w:r>
+        <w:rPr>
+          <w:rFonts w:ascii="Times New Roman" w:eastAsia="Times New Roman" w:hAnsi="Times New Roman" w:cs="Times New Roman"/>
+        </w:rPr>
+        <w:t xml:space="preserve"> </w:t>
+      </w:r>
+      <w:r>
+        <w:rPr>
+          <w:rFonts w:ascii="Times New Roman" w:hAnsi="Times New Roman" w:cs="Times New Roman"/>
+        </w:rPr>
+        <w:t xml:space="preserve">attribútum </w:t>
+      </w:r>
+      <w:proofErr w:type="gramStart"/>
+      <w:r>
+        <w:rPr>
+          <w:rFonts w:ascii="Times New Roman" w:hAnsi="Times New Roman" w:cs="Times New Roman"/>
+        </w:rPr>
+        <w:t>{</w:t>
+      </w:r>
+      <w:r>
+        <w:rPr>
+          <w:rFonts w:ascii="Times New Roman" w:eastAsia="Times New Roman" w:hAnsi="Times New Roman" w:cs="Times New Roman"/>
+        </w:rPr>
+        <w:t xml:space="preserve"> </w:t>
+      </w:r>
+      <w:r>
+        <w:rPr>
+          <w:rFonts w:ascii="Times New Roman" w:eastAsia="Times New Roman" w:hAnsi="Times New Roman" w:cs="Times New Roman"/>
+        </w:rPr>
+        <w:t>név</w:t>
+      </w:r>
+      <w:proofErr w:type="gramEnd"/>
+      <w:r>
+        <w:rPr>
+          <w:rFonts w:ascii="Times New Roman" w:eastAsia="Times New Roman" w:hAnsi="Times New Roman" w:cs="Times New Roman"/>
+        </w:rPr>
+        <w:t>, hely</w:t>
+      </w:r>
+      <w:r>
+        <w:rPr>
+          <w:rFonts w:ascii="Times New Roman" w:eastAsia="Times New Roman" w:hAnsi="Times New Roman" w:cs="Times New Roman"/>
+        </w:rPr>
+        <w:t xml:space="preserve"> </w:t>
+      </w:r>
+      <w:r>
+        <w:rPr>
+          <w:rFonts w:ascii="Times New Roman" w:hAnsi="Times New Roman" w:cs="Times New Roman"/>
+        </w:rPr>
+        <w:t>} halmaztól függ.</w:t>
+      </w:r>
+    </w:p>
+    <w:p>
+      <w:pPr>
+        <w:pStyle w:val="Default"/>
+        <w:spacing w:after="240"/>
+        <w:jc w:val="both"/>
+        <w:rPr>
+          <w:rFonts w:ascii="Times New Roman" w:hAnsi="Times New Roman" w:cs="Times New Roman"/>
+        </w:rPr>
+      </w:pPr>
+      <w:r>
+        <w:rPr>
+          <w:rFonts w:ascii="Times New Roman" w:hAnsi="Times New Roman" w:cs="Times New Roman"/>
+        </w:rPr>
+        <w:t xml:space="preserve">A </w:t>
+      </w:r>
+      <w:r>
+        <w:rPr>
+          <w:rFonts w:ascii="Times New Roman" w:hAnsi="Times New Roman" w:cs="Times New Roman"/>
+        </w:rPr>
+        <w:t>Kedvezmények</w:t>
+      </w:r>
+      <w:r>
+        <w:rPr>
+          <w:rFonts w:ascii="Times New Roman" w:hAnsi="Times New Roman" w:cs="Times New Roman"/>
+        </w:rPr>
+        <w:t xml:space="preserve"> sémában egyetlen attribútum alkotja a kulcsot, így minden másodlagos attribútum teljesen függ a séma bármely kulcsától, tehát 2NF alakban van.</w:t>
+      </w:r>
+    </w:p>
+    <w:p>
+      <w:pPr>
+        <w:pStyle w:val="Default"/>
+        <w:spacing w:after="240"/>
+        <w:jc w:val="both"/>
+        <w:rPr>
+          <w:rFonts w:ascii="Times New Roman" w:hAnsi="Times New Roman" w:cs="Times New Roman"/>
+        </w:rPr>
+      </w:pPr>
+      <w:r>
+        <w:rPr>
+          <w:rFonts w:ascii="Times New Roman" w:hAnsi="Times New Roman" w:cs="Times New Roman"/>
+        </w:rPr>
+        <w:t xml:space="preserve">A </w:t>
+      </w:r>
+      <w:r>
+        <w:rPr>
+          <w:rFonts w:ascii="Times New Roman" w:eastAsia="Arial" w:hAnsi="Times New Roman" w:cs="Times New Roman"/>
+        </w:rPr>
+        <w:t>Megáll</w:t>
+      </w:r>
+      <w:r>
+        <w:rPr>
+          <w:rFonts w:ascii="Times New Roman" w:hAnsi="Times New Roman" w:cs="Times New Roman"/>
+        </w:rPr>
+        <w:t xml:space="preserve"> séma 2NF-ben van, mert a mikor attribútum </w:t>
+      </w:r>
+      <w:proofErr w:type="gramStart"/>
+      <w:r>
+        <w:rPr>
+          <w:rFonts w:ascii="Times New Roman" w:hAnsi="Times New Roman" w:cs="Times New Roman"/>
+        </w:rPr>
+        <w:t>{</w:t>
+      </w:r>
+      <w:r>
+        <w:t xml:space="preserve"> </w:t>
+      </w:r>
+      <w:r>
+        <w:rPr>
+          <w:rFonts w:ascii="Times New Roman" w:eastAsia="Times New Roman" w:hAnsi="Times New Roman" w:cs="Times New Roman"/>
+        </w:rPr>
+        <w:t>Járat.járatszám</w:t>
+      </w:r>
+      <w:proofErr w:type="gramEnd"/>
+      <w:r>
+        <w:rPr>
+          <w:rFonts w:ascii="Times New Roman" w:eastAsia="Times New Roman" w:hAnsi="Times New Roman" w:cs="Times New Roman"/>
+        </w:rPr>
+        <w:t xml:space="preserve">, </w:t>
+      </w:r>
+      <w:proofErr w:type="spellStart"/>
+      <w:r>
+        <w:rPr>
+          <w:rFonts w:ascii="Times New Roman" w:eastAsia="Times New Roman" w:hAnsi="Times New Roman" w:cs="Times New Roman"/>
+        </w:rPr>
+        <w:t>Állomás.név</w:t>
+      </w:r>
+      <w:proofErr w:type="spellEnd"/>
+      <w:r>
+        <w:rPr>
+          <w:rFonts w:ascii="Times New Roman" w:eastAsia="Times New Roman" w:hAnsi="Times New Roman" w:cs="Times New Roman"/>
+        </w:rPr>
+        <w:t xml:space="preserve">, </w:t>
+      </w:r>
+      <w:proofErr w:type="spellStart"/>
+      <w:r>
+        <w:rPr>
+          <w:rFonts w:ascii="Times New Roman" w:eastAsia="Times New Roman" w:hAnsi="Times New Roman" w:cs="Times New Roman"/>
+        </w:rPr>
+        <w:t>Állomás.hely</w:t>
+      </w:r>
+      <w:proofErr w:type="spellEnd"/>
+      <w:r>
+        <w:rPr>
+          <w:rFonts w:ascii="Times New Roman" w:eastAsia="Times New Roman" w:hAnsi="Times New Roman" w:cs="Times New Roman"/>
+        </w:rPr>
+        <w:t xml:space="preserve"> </w:t>
+      </w:r>
+      <w:r>
+        <w:rPr>
+          <w:rFonts w:ascii="Times New Roman" w:hAnsi="Times New Roman" w:cs="Times New Roman"/>
+        </w:rPr>
+        <w:t>} halmaztól függ.</w:t>
+      </w:r>
+    </w:p>
+    <w:p>
+      <w:pPr>
+        <w:pStyle w:val="Default"/>
+        <w:spacing w:after="240"/>
+        <w:jc w:val="both"/>
+        <w:rPr>
+          <w:rFonts w:ascii="Times New Roman" w:hAnsi="Times New Roman" w:cs="Times New Roman"/>
+        </w:rPr>
+      </w:pPr>
+      <w:r>
+        <w:rPr>
+          <w:rFonts w:ascii="Times New Roman" w:hAnsi="Times New Roman" w:cs="Times New Roman"/>
+        </w:rPr>
+        <w:t>3. normálforma:</w:t>
+      </w:r>
+    </w:p>
+    <w:p>
+      <w:pPr>
+        <w:pStyle w:val="Default"/>
+        <w:spacing w:after="240"/>
+        <w:jc w:val="both"/>
+        <w:rPr>
+          <w:rFonts w:ascii="Times New Roman" w:hAnsi="Times New Roman" w:cs="Times New Roman"/>
+        </w:rPr>
+      </w:pPr>
+      <w:r>
+        <w:rPr>
+          <w:rFonts w:ascii="Times New Roman" w:hAnsi="Times New Roman" w:cs="Times New Roman"/>
+        </w:rPr>
+        <w:t xml:space="preserve">A </w:t>
+      </w:r>
+      <w:r>
+        <w:rPr>
+          <w:rFonts w:ascii="Times New Roman" w:eastAsia="Times New Roman" w:hAnsi="Times New Roman" w:cs="Times New Roman"/>
+        </w:rPr>
+        <w:t xml:space="preserve">Tag </w:t>
+      </w:r>
+      <w:r>
+        <w:rPr>
+          <w:rFonts w:ascii="Times New Roman" w:hAnsi="Times New Roman" w:cs="Times New Roman"/>
+        </w:rPr>
+        <w:t>séma 3NF-ben van, mert minden másodlagos attribútuma közvetlenül függ bármely kulcstól.</w:t>
+      </w:r>
+    </w:p>
+    <w:p>
+      <w:pPr>
+        <w:pStyle w:val="Default"/>
+        <w:spacing w:after="240"/>
+        <w:jc w:val="both"/>
+        <w:rPr>
+          <w:rFonts w:ascii="Times New Roman" w:hAnsi="Times New Roman" w:cs="Times New Roman"/>
+        </w:rPr>
+      </w:pPr>
+      <w:r>
+        <w:rPr>
+          <w:rFonts w:ascii="Times New Roman" w:hAnsi="Times New Roman" w:cs="Times New Roman"/>
+        </w:rPr>
+        <w:t xml:space="preserve">A </w:t>
+      </w:r>
+      <w:r>
+        <w:rPr>
+          <w:rFonts w:ascii="Times New Roman" w:eastAsia="Times New Roman" w:hAnsi="Times New Roman" w:cs="Times New Roman"/>
+        </w:rPr>
+        <w:t>Admin</w:t>
+      </w:r>
+      <w:r>
+        <w:rPr>
+          <w:rFonts w:ascii="Times New Roman" w:eastAsia="Times New Roman" w:hAnsi="Times New Roman" w:cs="Times New Roman"/>
+        </w:rPr>
+        <w:t xml:space="preserve"> </w:t>
+      </w:r>
+      <w:r>
+        <w:rPr>
+          <w:rFonts w:ascii="Times New Roman" w:hAnsi="Times New Roman" w:cs="Times New Roman"/>
+        </w:rPr>
+        <w:t>séma 3NF-ben van, mert minden másodlagos attribútuma közvetlenül függ bármely kulcstól.</w:t>
+      </w:r>
+    </w:p>
+    <w:p>
+      <w:pPr>
+        <w:pStyle w:val="Default"/>
+        <w:spacing w:after="240"/>
+        <w:jc w:val="both"/>
+        <w:rPr>
+          <w:rFonts w:ascii="Times New Roman" w:hAnsi="Times New Roman" w:cs="Times New Roman"/>
+        </w:rPr>
+      </w:pPr>
+      <w:r>
+        <w:rPr>
+          <w:rFonts w:ascii="Times New Roman" w:hAnsi="Times New Roman" w:cs="Times New Roman"/>
+        </w:rPr>
+        <w:t xml:space="preserve">A </w:t>
+      </w:r>
+      <w:r>
+        <w:rPr>
+          <w:rFonts w:ascii="Times New Roman" w:eastAsia="Times New Roman" w:hAnsi="Times New Roman" w:cs="Times New Roman"/>
+        </w:rPr>
+        <w:t xml:space="preserve">Jegy </w:t>
+      </w:r>
+      <w:r>
+        <w:rPr>
+          <w:rFonts w:ascii="Times New Roman" w:hAnsi="Times New Roman" w:cs="Times New Roman"/>
+        </w:rPr>
+        <w:t>séma 3NF-ben van, mert minden másodlagos attribútuma közvetlenül függ bármely kulcstól.</w:t>
+      </w:r>
+    </w:p>
+    <w:p>
+      <w:pPr>
+        <w:pStyle w:val="Default"/>
+        <w:spacing w:after="240"/>
+        <w:jc w:val="both"/>
+        <w:rPr>
+          <w:rFonts w:ascii="Times New Roman" w:hAnsi="Times New Roman" w:cs="Times New Roman"/>
+        </w:rPr>
+      </w:pPr>
+      <w:r>
+        <w:rPr>
+          <w:rFonts w:ascii="Times New Roman" w:hAnsi="Times New Roman" w:cs="Times New Roman"/>
+        </w:rPr>
+        <w:t xml:space="preserve">A </w:t>
+      </w:r>
+      <w:r>
+        <w:rPr>
+          <w:rFonts w:ascii="Times New Roman" w:eastAsia="Arial" w:hAnsi="Times New Roman" w:cs="Times New Roman"/>
+        </w:rPr>
+        <w:t>Járat</w:t>
+      </w:r>
+      <w:r>
+        <w:rPr>
+          <w:rFonts w:ascii="Times New Roman" w:hAnsi="Times New Roman" w:cs="Times New Roman"/>
+        </w:rPr>
+        <w:t xml:space="preserve"> séma 3NF-ben van, mert minden másodlagos attribútuma közvetlenül függ bármely kulcstól.</w:t>
+      </w:r>
+    </w:p>
+    <w:p>
+      <w:pPr>
+        <w:pStyle w:val="Default"/>
+        <w:spacing w:after="240"/>
+        <w:jc w:val="both"/>
+        <w:rPr>
+          <w:rFonts w:ascii="Times New Roman" w:hAnsi="Times New Roman" w:cs="Times New Roman"/>
+        </w:rPr>
+      </w:pPr>
+      <w:r>
+        <w:rPr>
+          <w:rFonts w:ascii="Times New Roman" w:hAnsi="Times New Roman" w:cs="Times New Roman"/>
+        </w:rPr>
+        <w:t xml:space="preserve">A </w:t>
+      </w:r>
+      <w:r>
+        <w:rPr>
+          <w:rFonts w:ascii="Times New Roman" w:hAnsi="Times New Roman" w:cs="Times New Roman"/>
+        </w:rPr>
+        <w:t>Szerelvény</w:t>
+      </w:r>
+      <w:r>
+        <w:rPr>
+          <w:rFonts w:ascii="Times New Roman" w:hAnsi="Times New Roman" w:cs="Times New Roman"/>
+        </w:rPr>
+        <w:t xml:space="preserve"> séma 3NF-ben van, mert minden másodlagos attribútuma közvetlenül függ bármely kulcstól.</w:t>
+      </w:r>
+    </w:p>
+    <w:p>
+      <w:pPr>
+        <w:pStyle w:val="Default"/>
+        <w:spacing w:after="240"/>
+        <w:jc w:val="both"/>
+        <w:rPr>
+          <w:rFonts w:ascii="Times New Roman" w:hAnsi="Times New Roman" w:cs="Times New Roman"/>
+        </w:rPr>
+      </w:pPr>
+      <w:proofErr w:type="gramStart"/>
+      <w:r>
+        <w:rPr>
+          <w:rFonts w:ascii="Times New Roman" w:hAnsi="Times New Roman" w:cs="Times New Roman"/>
+        </w:rPr>
+        <w:t>A</w:t>
+      </w:r>
+      <w:proofErr w:type="gramEnd"/>
+      <w:r>
+        <w:rPr>
+          <w:rFonts w:ascii="Times New Roman" w:hAnsi="Times New Roman" w:cs="Times New Roman"/>
+        </w:rPr>
+        <w:t xml:space="preserve"> </w:t>
+      </w:r>
+      <w:r>
+        <w:rPr>
+          <w:rFonts w:ascii="Times New Roman" w:hAnsi="Times New Roman" w:cs="Times New Roman"/>
+        </w:rPr>
+        <w:t>Állomás</w:t>
+      </w:r>
+      <w:r>
+        <w:rPr>
+          <w:rFonts w:ascii="Times New Roman" w:hAnsi="Times New Roman" w:cs="Times New Roman"/>
+        </w:rPr>
+        <w:t xml:space="preserve"> séma 3NF-ben van, mert minden másodlagos attribútuma közvetlenül függ bármely kulcstól.</w:t>
+      </w:r>
+    </w:p>
+    <w:p>
+      <w:pPr>
+        <w:pStyle w:val="Default"/>
+        <w:spacing w:after="240"/>
+        <w:jc w:val="both"/>
+        <w:rPr>
+          <w:rFonts w:ascii="Times New Roman" w:hAnsi="Times New Roman" w:cs="Times New Roman"/>
+        </w:rPr>
+      </w:pPr>
+      <w:r>
+        <w:rPr>
+          <w:rFonts w:ascii="Times New Roman" w:hAnsi="Times New Roman" w:cs="Times New Roman"/>
+        </w:rPr>
+        <w:lastRenderedPageBreak/>
+        <w:t xml:space="preserve">A </w:t>
+      </w:r>
+      <w:r>
+        <w:rPr>
+          <w:rFonts w:ascii="Times New Roman" w:hAnsi="Times New Roman" w:cs="Times New Roman"/>
+        </w:rPr>
+        <w:t>Kedvezmények</w:t>
+      </w:r>
+      <w:r>
+        <w:rPr>
+          <w:rFonts w:ascii="Times New Roman" w:hAnsi="Times New Roman" w:cs="Times New Roman"/>
+        </w:rPr>
+        <w:t xml:space="preserve"> séma 3NF-ben van, mert minden másodlagos attribútuma közvetlenül függ bármely kulcstól.</w:t>
+      </w:r>
+    </w:p>
+    <w:p>
+      <w:pPr>
+        <w:pStyle w:val="Default"/>
+        <w:spacing w:after="240"/>
+        <w:jc w:val="both"/>
+        <w:rPr>
+          <w:rFonts w:ascii="Times New Roman" w:hAnsi="Times New Roman" w:cs="Times New Roman"/>
+        </w:rPr>
+      </w:pPr>
+      <w:r>
+        <w:rPr>
+          <w:rFonts w:ascii="Times New Roman" w:hAnsi="Times New Roman" w:cs="Times New Roman"/>
+        </w:rPr>
+        <w:t xml:space="preserve">A </w:t>
+      </w:r>
+      <w:r>
+        <w:rPr>
+          <w:rFonts w:ascii="Times New Roman" w:eastAsia="Times New Roman" w:hAnsi="Times New Roman" w:cs="Times New Roman"/>
+        </w:rPr>
+        <w:t xml:space="preserve">Tulajdonos </w:t>
+      </w:r>
+      <w:r>
+        <w:rPr>
+          <w:rFonts w:ascii="Times New Roman" w:hAnsi="Times New Roman" w:cs="Times New Roman"/>
+        </w:rPr>
+        <w:t>séma 3NF-ben van, mert nincs másodlagos attribútuma.</w:t>
+      </w:r>
+    </w:p>
+    <w:p>
+      <w:pPr>
+        <w:pStyle w:val="Default"/>
+        <w:spacing w:after="240"/>
+        <w:jc w:val="both"/>
+        <w:rPr>
+          <w:rFonts w:ascii="Times New Roman" w:hAnsi="Times New Roman" w:cs="Times New Roman"/>
+        </w:rPr>
+      </w:pPr>
+      <w:r>
+        <w:rPr>
+          <w:rFonts w:ascii="Times New Roman" w:hAnsi="Times New Roman" w:cs="Times New Roman"/>
+        </w:rPr>
+        <w:t xml:space="preserve">A </w:t>
+      </w:r>
+      <w:r>
+        <w:rPr>
+          <w:rFonts w:ascii="Times New Roman" w:eastAsia="Arial" w:hAnsi="Times New Roman" w:cs="Times New Roman"/>
+        </w:rPr>
+        <w:t>Megáll</w:t>
+      </w:r>
+      <w:r>
+        <w:rPr>
+          <w:rFonts w:ascii="Times New Roman" w:hAnsi="Times New Roman" w:cs="Times New Roman"/>
+        </w:rPr>
+        <w:t xml:space="preserve"> séma 3NF-ben van, mert minden másodlagos attribútuma közvetlenül függ bármely kulcstól.</w:t>
+      </w:r>
+    </w:p>
+    <w:p>
+      <w:pPr>
+        <w:pStyle w:val="Default"/>
+        <w:spacing w:after="240"/>
+        <w:jc w:val="both"/>
+        <w:rPr>
           <w:sz w:val="32"/>
           <w:szCs w:val="32"/>
         </w:rPr>
@@ -3808,14 +4470,14 @@
       </w:pPr>
       <w:r>
         <w:rPr>
+          <w:rFonts w:ascii="Times New Roman" w:hAnsi="Times New Roman" w:cs="Times New Roman"/>
           <w:noProof/>
         </w:rPr>
-        <w:lastRenderedPageBreak/>
         <w:drawing>
-          <wp:inline distT="0" distB="0" distL="0" distR="0">
-            <wp:extent cx="5760720" cy="6339205"/>
+          <wp:inline distT="0" distB="0" distL="0" distR="0" wp14:anchorId="371D8574" wp14:editId="02958737">
+            <wp:extent cx="5760720" cy="6530075"/>
             <wp:effectExtent l="0" t="0" r="0" b="0"/>
-            <wp:docPr id="9" name="Kép10"/>
+            <wp:docPr id="16" name="Kép 16"/>
             <wp:cNvGraphicFramePr>
               <a:graphicFrameLocks xmlns:a="http://schemas.openxmlformats.org/drawingml/2006/main" noChangeAspect="1"/>
             </wp:cNvGraphicFramePr>
@@ -3823,10 +4485,8 @@
               <a:graphicData uri="http://schemas.openxmlformats.org/drawingml/2006/picture">
                 <pic:pic xmlns:pic="http://schemas.openxmlformats.org/drawingml/2006/picture">
                   <pic:nvPicPr>
-                    <pic:cNvPr id="9" name="Kép10"/>
-                    <pic:cNvPicPr>
-                      <a:picLocks noChangeAspect="1" noChangeArrowheads="1"/>
-                    </pic:cNvPicPr>
+                    <pic:cNvPr id="1" name=""/>
+                    <pic:cNvPicPr/>
                   </pic:nvPicPr>
                   <pic:blipFill>
                     <a:blip r:embed="rId14"/>
@@ -3834,15 +4494,14 @@
                       <a:fillRect/>
                     </a:stretch>
                   </pic:blipFill>
-                  <pic:spPr bwMode="auto">
+                  <pic:spPr>
                     <a:xfrm>
                       <a:off x="0" y="0"/>
-                      <a:ext cx="5760720" cy="6339205"/>
+                      <a:ext cx="5760720" cy="6530075"/>
                     </a:xfrm>
                     <a:prstGeom prst="rect">
                       <a:avLst/>
                     </a:prstGeom>
-                    <a:noFill/>
                   </pic:spPr>
                 </pic:pic>
               </a:graphicData>
@@ -4162,8 +4821,6 @@
           <w:szCs w:val="28"/>
         </w:rPr>
       </w:pPr>
-      <w:bookmarkStart w:id="0" w:name="_GoBack"/>
-      <w:bookmarkEnd w:id="0"/>
       <w:r>
         <w:rPr>
           <w:b/>
@@ -5806,7 +6463,7 @@
 </file>
 
 <file path=customXml/itemProps1.xml><?xml version="1.0" encoding="utf-8"?>
-<ds:datastoreItem xmlns:ds="http://schemas.openxmlformats.org/officeDocument/2006/customXml" ds:itemID="{2DE5D9D7-9E77-4FA5-A6A5-7798C34A6BB6}">
+<ds:datastoreItem xmlns:ds="http://schemas.openxmlformats.org/officeDocument/2006/customXml" ds:itemID="{7998E7D1-49F0-4741-BF93-3CCBF9395820}">
   <ds:schemaRefs>
     <ds:schemaRef ds:uri="http://schemas.openxmlformats.org/officeDocument/2006/bibliography"/>
   </ds:schemaRefs>

</xml_diff>

<commit_message>
Adatbázis és dokumentáció javítása
</commit_message>
<xml_diff>
--- a/dokumentacio.docx
+++ b/dokumentacio.docx
@@ -10,8 +10,6 @@
           <w:szCs w:val="48"/>
         </w:rPr>
       </w:pPr>
-      <w:bookmarkStart w:id="0" w:name="_GoBack"/>
-      <w:bookmarkEnd w:id="0"/>
     </w:p>
     <w:p>
       <w:pPr>
@@ -2883,7 +2881,7 @@
         </w:rPr>
         <w:t xml:space="preserve">, </w:t>
       </w:r>
-      <w:bookmarkStart w:id="1" w:name="_Hlk192948499"/>
+      <w:bookmarkStart w:id="0" w:name="_Hlk192948499"/>
       <w:proofErr w:type="spellStart"/>
       <w:r>
         <w:rPr>
@@ -2906,7 +2904,7 @@
         </w:rPr>
         <w:t>merete</w:t>
       </w:r>
-      <w:bookmarkEnd w:id="1"/>
+      <w:bookmarkEnd w:id="0"/>
       <w:proofErr w:type="spellEnd"/>
       <w:r>
         <w:rPr>
@@ -3494,7 +3492,6 @@
           <w:rFonts w:ascii="Times New Roman" w:eastAsia="Arial" w:hAnsi="Times New Roman" w:cs="Times New Roman"/>
         </w:rPr>
       </w:pPr>
-      <w:proofErr w:type="gramStart"/>
       <w:r>
         <w:rPr>
           <w:rFonts w:ascii="Times New Roman" w:eastAsia="Arial" w:hAnsi="Times New Roman" w:cs="Times New Roman"/>
@@ -3505,14 +3502,7 @@
         <w:rPr>
           <w:rFonts w:ascii="Times New Roman" w:eastAsia="Times New Roman" w:hAnsi="Times New Roman" w:cs="Times New Roman"/>
         </w:rPr>
-        <w:t>név</w:t>
-      </w:r>
-      <w:proofErr w:type="gramEnd"/>
-      <w:r>
-        <w:rPr>
-          <w:rFonts w:ascii="Times New Roman" w:eastAsia="Times New Roman" w:hAnsi="Times New Roman" w:cs="Times New Roman"/>
-        </w:rPr>
-        <w:t>, hely</w:t>
+        <w:t>név, hely</w:t>
       </w:r>
       <w:r>
         <w:rPr>
@@ -3530,27 +3520,13 @@
         <w:rPr>
           <w:rFonts w:ascii="Times New Roman" w:eastAsia="Times New Roman" w:hAnsi="Times New Roman" w:cs="Times New Roman"/>
         </w:rPr>
-        <w:t xml:space="preserve">Járat. járatszám, </w:t>
-      </w:r>
-      <w:proofErr w:type="gramStart"/>
-      <w:r>
-        <w:rPr>
-          <w:rFonts w:ascii="Times New Roman" w:eastAsia="Times New Roman" w:hAnsi="Times New Roman" w:cs="Times New Roman"/>
-        </w:rPr>
-        <w:t xml:space="preserve">mikor </w:t>
+        <w:t xml:space="preserve">Járat. járatszám, mikor </w:t>
       </w:r>
       <w:r>
         <w:rPr>
           <w:rFonts w:ascii="Times New Roman" w:eastAsia="Arial" w:hAnsi="Times New Roman" w:cs="Times New Roman"/>
         </w:rPr>
-        <w:t>}</w:t>
-      </w:r>
-      <w:proofErr w:type="gramEnd"/>
-      <w:r>
-        <w:rPr>
-          <w:rFonts w:ascii="Times New Roman" w:eastAsia="Arial" w:hAnsi="Times New Roman" w:cs="Times New Roman"/>
-        </w:rPr>
-        <w:t xml:space="preserve">  </w:t>
+        <w:t xml:space="preserve">}  </w:t>
       </w:r>
     </w:p>
     <w:p>
@@ -3576,7 +3552,6 @@
           <w:rFonts w:ascii="Times New Roman" w:eastAsia="Arial" w:hAnsi="Times New Roman" w:cs="Times New Roman"/>
         </w:rPr>
       </w:pPr>
-      <w:proofErr w:type="gramStart"/>
       <w:r>
         <w:rPr>
           <w:rFonts w:ascii="Times New Roman" w:eastAsia="Arial" w:hAnsi="Times New Roman" w:cs="Times New Roman"/>
@@ -3591,7 +3566,6 @@
         <w:t>id</w:t>
       </w:r>
       <w:proofErr w:type="spellEnd"/>
-      <w:proofErr w:type="gramEnd"/>
       <w:r>
         <w:rPr>
           <w:rFonts w:ascii="Times New Roman" w:eastAsia="Times New Roman" w:hAnsi="Times New Roman" w:cs="Times New Roman"/>
@@ -3669,7 +3643,6 @@
           <w:rFonts w:ascii="Times New Roman" w:eastAsia="Arial" w:hAnsi="Times New Roman" w:cs="Times New Roman"/>
         </w:rPr>
       </w:pPr>
-      <w:proofErr w:type="gramStart"/>
       <w:r>
         <w:rPr>
           <w:rFonts w:ascii="Times New Roman" w:eastAsia="Arial" w:hAnsi="Times New Roman" w:cs="Times New Roman"/>
@@ -3680,14 +3653,7 @@
         <w:rPr>
           <w:rFonts w:ascii="Times New Roman" w:eastAsia="Times New Roman" w:hAnsi="Times New Roman" w:cs="Times New Roman"/>
         </w:rPr>
-        <w:t>Járat.járatszám</w:t>
-      </w:r>
-      <w:proofErr w:type="gramEnd"/>
-      <w:r>
-        <w:rPr>
-          <w:rFonts w:ascii="Times New Roman" w:eastAsia="Times New Roman" w:hAnsi="Times New Roman" w:cs="Times New Roman"/>
-        </w:rPr>
-        <w:t xml:space="preserve">, </w:t>
+        <w:t xml:space="preserve">Járat.járatszám, </w:t>
       </w:r>
       <w:proofErr w:type="spellStart"/>
       <w:r>
@@ -3941,17 +3907,45 @@
           <w:rFonts w:ascii="Times New Roman" w:hAnsi="Times New Roman" w:cs="Times New Roman"/>
         </w:rPr>
       </w:pPr>
-      <w:proofErr w:type="gramStart"/>
-      <w:r>
-        <w:rPr>
-          <w:rFonts w:ascii="Times New Roman" w:hAnsi="Times New Roman" w:cs="Times New Roman"/>
-        </w:rPr>
-        <w:t>A</w:t>
-      </w:r>
-      <w:proofErr w:type="gramEnd"/>
-      <w:r>
-        <w:rPr>
-          <w:rFonts w:ascii="Times New Roman" w:hAnsi="Times New Roman" w:cs="Times New Roman"/>
+      <w:r>
+        <w:rPr>
+          <w:rFonts w:ascii="Times New Roman" w:hAnsi="Times New Roman" w:cs="Times New Roman"/>
+        </w:rPr>
+        <w:t xml:space="preserve">A </w:t>
+      </w:r>
+      <w:r>
+        <w:rPr>
+          <w:rFonts w:ascii="Times New Roman" w:hAnsi="Times New Roman" w:cs="Times New Roman"/>
+        </w:rPr>
+        <w:t>Állomás</w:t>
+      </w:r>
+      <w:r>
+        <w:rPr>
+          <w:rFonts w:ascii="Times New Roman" w:hAnsi="Times New Roman" w:cs="Times New Roman"/>
+        </w:rPr>
+        <w:t xml:space="preserve"> séma 2NF-ben van, mert a </w:t>
+      </w:r>
+      <w:r>
+        <w:rPr>
+          <w:rFonts w:ascii="Times New Roman" w:hAnsi="Times New Roman" w:cs="Times New Roman"/>
+        </w:rPr>
+        <w:t>{</w:t>
+      </w:r>
+      <w:r>
+        <w:rPr>
+          <w:rFonts w:ascii="Times New Roman" w:eastAsia="Times New Roman" w:hAnsi="Times New Roman" w:cs="Times New Roman"/>
+        </w:rPr>
+        <w:t>Járat. járatszám, mikor</w:t>
+      </w:r>
+      <w:r>
+        <w:rPr>
+          <w:rFonts w:ascii="Times New Roman" w:eastAsia="Times New Roman" w:hAnsi="Times New Roman" w:cs="Times New Roman"/>
+        </w:rPr>
+        <w:t>}</w:t>
+      </w:r>
+      <w:r>
+        <w:rPr>
+          <w:rFonts w:ascii="Times New Roman" w:eastAsia="Times New Roman" w:hAnsi="Times New Roman" w:cs="Times New Roman"/>
         </w:rPr>
         <w:t xml:space="preserve"> </w:t>
       </w:r>
@@ -3959,31 +3953,7 @@
         <w:rPr>
           <w:rFonts w:ascii="Times New Roman" w:hAnsi="Times New Roman" w:cs="Times New Roman"/>
         </w:rPr>
-        <w:t>Állomás</w:t>
-      </w:r>
-      <w:r>
-        <w:rPr>
-          <w:rFonts w:ascii="Times New Roman" w:hAnsi="Times New Roman" w:cs="Times New Roman"/>
-        </w:rPr>
-        <w:t xml:space="preserve"> séma 2NF-ben van, mert a </w:t>
-      </w:r>
-      <w:r>
-        <w:rPr>
-          <w:rFonts w:ascii="Times New Roman" w:hAnsi="Times New Roman" w:cs="Times New Roman"/>
-        </w:rPr>
-        <w:t>{</w:t>
-      </w:r>
-      <w:r>
-        <w:rPr>
-          <w:rFonts w:ascii="Times New Roman" w:eastAsia="Times New Roman" w:hAnsi="Times New Roman" w:cs="Times New Roman"/>
-        </w:rPr>
-        <w:t>Járat. járatszám, mikor</w:t>
-      </w:r>
-      <w:r>
-        <w:rPr>
-          <w:rFonts w:ascii="Times New Roman" w:eastAsia="Times New Roman" w:hAnsi="Times New Roman" w:cs="Times New Roman"/>
-        </w:rPr>
-        <w:t>}</w:t>
+        <w:t>attribútum {</w:t>
       </w:r>
       <w:r>
         <w:rPr>
@@ -3993,35 +3963,9 @@
       </w:r>
       <w:r>
         <w:rPr>
-          <w:rFonts w:ascii="Times New Roman" w:hAnsi="Times New Roman" w:cs="Times New Roman"/>
-        </w:rPr>
-        <w:t xml:space="preserve">attribútum </w:t>
-      </w:r>
-      <w:proofErr w:type="gramStart"/>
-      <w:r>
-        <w:rPr>
-          <w:rFonts w:ascii="Times New Roman" w:hAnsi="Times New Roman" w:cs="Times New Roman"/>
-        </w:rPr>
-        <w:t>{</w:t>
-      </w:r>
-      <w:r>
-        <w:rPr>
-          <w:rFonts w:ascii="Times New Roman" w:eastAsia="Times New Roman" w:hAnsi="Times New Roman" w:cs="Times New Roman"/>
-        </w:rPr>
-        <w:t xml:space="preserve"> </w:t>
-      </w:r>
-      <w:r>
-        <w:rPr>
-          <w:rFonts w:ascii="Times New Roman" w:eastAsia="Times New Roman" w:hAnsi="Times New Roman" w:cs="Times New Roman"/>
-        </w:rPr>
-        <w:t>név</w:t>
-      </w:r>
-      <w:proofErr w:type="gramEnd"/>
-      <w:r>
-        <w:rPr>
-          <w:rFonts w:ascii="Times New Roman" w:eastAsia="Times New Roman" w:hAnsi="Times New Roman" w:cs="Times New Roman"/>
-        </w:rPr>
-        <w:t>, hely</w:t>
+          <w:rFonts w:ascii="Times New Roman" w:eastAsia="Times New Roman" w:hAnsi="Times New Roman" w:cs="Times New Roman"/>
+        </w:rPr>
+        <w:t>név, hely</w:t>
       </w:r>
       <w:r>
         <w:rPr>
@@ -4089,14 +4033,7 @@
         <w:rPr>
           <w:rFonts w:ascii="Times New Roman" w:hAnsi="Times New Roman" w:cs="Times New Roman"/>
         </w:rPr>
-        <w:t xml:space="preserve"> séma 2NF-ben van, mert a mikor attribútum </w:t>
-      </w:r>
-      <w:proofErr w:type="gramStart"/>
-      <w:r>
-        <w:rPr>
-          <w:rFonts w:ascii="Times New Roman" w:hAnsi="Times New Roman" w:cs="Times New Roman"/>
-        </w:rPr>
-        <w:t>{</w:t>
+        <w:t xml:space="preserve"> séma 2NF-ben van, mert a mikor attribútum {</w:t>
       </w:r>
       <w:r>
         <w:t xml:space="preserve"> </w:t>
@@ -4105,14 +4042,7 @@
         <w:rPr>
           <w:rFonts w:ascii="Times New Roman" w:eastAsia="Times New Roman" w:hAnsi="Times New Roman" w:cs="Times New Roman"/>
         </w:rPr>
-        <w:t>Járat.járatszám</w:t>
-      </w:r>
-      <w:proofErr w:type="gramEnd"/>
-      <w:r>
-        <w:rPr>
-          <w:rFonts w:ascii="Times New Roman" w:eastAsia="Times New Roman" w:hAnsi="Times New Roman" w:cs="Times New Roman"/>
-        </w:rPr>
-        <w:t xml:space="preserve">, </w:t>
+        <w:t xml:space="preserve">Járat.járatszám, </w:t>
       </w:r>
       <w:proofErr w:type="spellStart"/>
       <w:r>
@@ -4320,19 +4250,11 @@
           <w:rFonts w:ascii="Times New Roman" w:hAnsi="Times New Roman" w:cs="Times New Roman"/>
         </w:rPr>
       </w:pPr>
-      <w:proofErr w:type="gramStart"/>
-      <w:r>
-        <w:rPr>
-          <w:rFonts w:ascii="Times New Roman" w:hAnsi="Times New Roman" w:cs="Times New Roman"/>
-        </w:rPr>
-        <w:t>A</w:t>
-      </w:r>
-      <w:proofErr w:type="gramEnd"/>
-      <w:r>
-        <w:rPr>
-          <w:rFonts w:ascii="Times New Roman" w:hAnsi="Times New Roman" w:cs="Times New Roman"/>
-        </w:rPr>
-        <w:t xml:space="preserve"> </w:t>
+      <w:r>
+        <w:rPr>
+          <w:rFonts w:ascii="Times New Roman" w:hAnsi="Times New Roman" w:cs="Times New Roman"/>
+        </w:rPr>
+        <w:t xml:space="preserve">A </w:t>
       </w:r>
       <w:r>
         <w:rPr>
@@ -4470,14 +4392,14 @@
       </w:pPr>
       <w:r>
         <w:rPr>
-          <w:rFonts w:ascii="Times New Roman" w:hAnsi="Times New Roman" w:cs="Times New Roman"/>
-          <w:noProof/>
+          <w:sz w:val="32"/>
+          <w:szCs w:val="32"/>
         </w:rPr>
         <w:drawing>
-          <wp:inline distT="0" distB="0" distL="0" distR="0" wp14:anchorId="371D8574" wp14:editId="02958737">
-            <wp:extent cx="5760720" cy="6530075"/>
+          <wp:inline distT="0" distB="0" distL="0" distR="0" wp14:anchorId="5B644A67" wp14:editId="21AA734D">
+            <wp:extent cx="5760720" cy="6622415"/>
             <wp:effectExtent l="0" t="0" r="0" b="0"/>
-            <wp:docPr id="16" name="Kép 16"/>
+            <wp:docPr id="8" name="Kép 8"/>
             <wp:cNvGraphicFramePr>
               <a:graphicFrameLocks xmlns:a="http://schemas.openxmlformats.org/drawingml/2006/main" noChangeAspect="1"/>
             </wp:cNvGraphicFramePr>
@@ -4497,7 +4419,7 @@
                   <pic:spPr>
                     <a:xfrm>
                       <a:off x="0" y="0"/>
-                      <a:ext cx="5760720" cy="6530075"/>
+                      <a:ext cx="5760720" cy="6622415"/>
                     </a:xfrm>
                     <a:prstGeom prst="rect">
                       <a:avLst/>
@@ -4509,6 +4431,8 @@
           </wp:inline>
         </w:drawing>
       </w:r>
+      <w:bookmarkStart w:id="1" w:name="_GoBack"/>
+      <w:bookmarkEnd w:id="1"/>
     </w:p>
     <w:p>
       <w:pPr>
@@ -6463,7 +6387,7 @@
 </file>
 
 <file path=customXml/itemProps1.xml><?xml version="1.0" encoding="utf-8"?>
-<ds:datastoreItem xmlns:ds="http://schemas.openxmlformats.org/officeDocument/2006/customXml" ds:itemID="{7998E7D1-49F0-4741-BF93-3CCBF9395820}">
+<ds:datastoreItem xmlns:ds="http://schemas.openxmlformats.org/officeDocument/2006/customXml" ds:itemID="{41E7BB01-7956-4AD2-938C-C740A5E50E58}">
   <ds:schemaRefs>
     <ds:schemaRef ds:uri="http://schemas.openxmlformats.org/officeDocument/2006/bibliography"/>
   </ds:schemaRefs>

</xml_diff>